<commit_message>
nmv 31 01 2023
</commit_message>
<xml_diff>
--- a/rudra-ghana/Rudra Ghanam Sanskrit Corrections.docx
+++ b/rudra-ghana/Rudra Ghanam Sanskrit Corrections.docx
@@ -47,23 +47,62 @@
         <w:rPr>
           <w:b/>
           <w:bCs/>
-          <w:color w:val="FF0000"/>
           <w:sz w:val="32"/>
           <w:szCs w:val="32"/>
           <w:u w:val="single"/>
         </w:rPr>
-        <w:t>Observed till 202</w:t>
+        <w:t xml:space="preserve">Observed till </w:t>
       </w:r>
       <w:r>
         <w:rPr>
           <w:b/>
           <w:bCs/>
-          <w:color w:val="FF0000"/>
           <w:sz w:val="32"/>
           <w:szCs w:val="32"/>
           <w:u w:val="single"/>
         </w:rPr>
-        <w:t>2</w:t>
+        <w:t>31</w:t>
+      </w:r>
+      <w:r>
+        <w:rPr>
+          <w:b/>
+          <w:bCs/>
+          <w:sz w:val="32"/>
+          <w:szCs w:val="32"/>
+          <w:u w:val="single"/>
+          <w:vertAlign w:val="superscript"/>
+        </w:rPr>
+        <w:t>st</w:t>
+      </w:r>
+      <w:r>
+        <w:rPr>
+          <w:b/>
+          <w:bCs/>
+          <w:sz w:val="32"/>
+          <w:szCs w:val="32"/>
+          <w:u w:val="single"/>
+        </w:rPr>
+        <w:t xml:space="preserve"> Jan </w:t>
+      </w:r>
+      <w:r>
+        <w:rPr>
+          <w:b/>
+          <w:bCs/>
+          <w:sz w:val="32"/>
+          <w:szCs w:val="32"/>
+          <w:u w:val="single"/>
+        </w:rPr>
+        <w:t>202</w:t>
+      </w:r>
+      <w:r>
+        <w:rPr>
+          <w:b/>
+          <w:bCs/>
+          <w:sz w:val="32"/>
+          <w:szCs w:val="32"/>
+          <w:u w:val="single"/>
+        </w:rPr>
+        <w:t>3</w:t>
       </w:r>
     </w:p>
     <w:p>
@@ -79,7 +118,23 @@
           <w:b/>
           <w:bCs/>
         </w:rPr>
-        <w:t>(ignore those which are already incorporated in your book’s version and date)</w:t>
+        <w:t>(</w:t>
+      </w:r>
+      <w:proofErr w:type="gramStart"/>
+      <w:r>
+        <w:rPr>
+          <w:b/>
+          <w:bCs/>
+        </w:rPr>
+        <w:t>ignore</w:t>
+      </w:r>
+      <w:proofErr w:type="gramEnd"/>
+      <w:r>
+        <w:rPr>
+          <w:b/>
+          <w:bCs/>
+        </w:rPr>
+        <w:t xml:space="preserve"> those which are already incorporated in your book’s version and date)</w:t>
       </w:r>
     </w:p>
     <w:tbl>
@@ -624,18 +679,7 @@
                 <w:szCs w:val="28"/>
                 <w:lang w:bidi="ta-IN"/>
               </w:rPr>
-              <w:t>Statement 1</w:t>
-            </w:r>
-            <w:r>
-              <w:rPr>
-                <w:rFonts w:cs="Arial"/>
-                <w:b/>
-                <w:bCs/>
-                <w:sz w:val="28"/>
-                <w:szCs w:val="28"/>
-                <w:lang w:bidi="ta-IN"/>
-              </w:rPr>
-              <w:t>7</w:t>
+              <w:t>Statement 17</w:t>
             </w:r>
           </w:p>
         </w:tc>
@@ -835,6 +879,7 @@
                 <w:lang w:bidi="ta-IN"/>
               </w:rPr>
             </w:pPr>
+            <w:bookmarkStart w:id="1" w:name="_Hlk126075608"/>
             <w:r>
               <w:rPr>
                 <w:rFonts w:cs="Arial"/>
@@ -1148,75 +1193,31 @@
                 <w:szCs w:val="28"/>
                 <w:lang w:bidi="ta-IN"/>
               </w:rPr>
-              <w:t xml:space="preserve">anuvAkam </w:t>
-            </w:r>
-            <w:r>
-              <w:rPr>
-                <w:rFonts w:cs="Arial"/>
-                <w:b/>
-                <w:bCs/>
-                <w:sz w:val="28"/>
-                <w:szCs w:val="28"/>
-                <w:lang w:bidi="ta-IN"/>
-              </w:rPr>
-              <w:t>10</w:t>
-            </w:r>
-          </w:p>
-          <w:p>
-            <w:pPr>
-              <w:spacing w:before="0" w:line="240" w:lineRule="auto"/>
-              <w:rPr>
-                <w:rFonts w:cs="Arial"/>
-                <w:b/>
-                <w:bCs/>
-                <w:sz w:val="28"/>
-                <w:szCs w:val="28"/>
-                <w:lang w:bidi="ta-IN"/>
-              </w:rPr>
-            </w:pPr>
-            <w:r>
-              <w:rPr>
-                <w:rFonts w:cs="Arial"/>
-                <w:b/>
-                <w:bCs/>
-                <w:sz w:val="28"/>
-                <w:szCs w:val="28"/>
-                <w:lang w:bidi="ta-IN"/>
-              </w:rPr>
-              <w:t>Statement</w:t>
-            </w:r>
-            <w:r>
-              <w:rPr>
-                <w:rFonts w:cs="Arial"/>
-                <w:b/>
-                <w:bCs/>
-                <w:sz w:val="28"/>
-                <w:szCs w:val="28"/>
-                <w:lang w:bidi="ta-IN"/>
-              </w:rPr>
-              <w:t>s</w:t>
-            </w:r>
-            <w:r>
-              <w:rPr>
-                <w:rFonts w:cs="Arial"/>
-                <w:b/>
-                <w:bCs/>
-                <w:sz w:val="28"/>
-                <w:szCs w:val="28"/>
-                <w:lang w:bidi="ta-IN"/>
-              </w:rPr>
-              <w:t xml:space="preserve"> </w:t>
-            </w:r>
-            <w:r>
-              <w:rPr>
-                <w:rFonts w:cs="Arial"/>
-                <w:b/>
-                <w:bCs/>
-                <w:sz w:val="28"/>
-                <w:szCs w:val="28"/>
-                <w:lang w:bidi="ta-IN"/>
-              </w:rPr>
-              <w:t>126,127 and 128</w:t>
+              <w:t>anuvAkam 10</w:t>
+            </w:r>
+          </w:p>
+          <w:p>
+            <w:pPr>
+              <w:spacing w:before="0" w:line="240" w:lineRule="auto"/>
+              <w:rPr>
+                <w:rFonts w:cs="Arial"/>
+                <w:b/>
+                <w:bCs/>
+                <w:sz w:val="28"/>
+                <w:szCs w:val="28"/>
+                <w:lang w:bidi="ta-IN"/>
+              </w:rPr>
+            </w:pPr>
+            <w:r>
+              <w:rPr>
+                <w:rFonts w:cs="Arial"/>
+                <w:b/>
+                <w:bCs/>
+                <w:sz w:val="28"/>
+                <w:szCs w:val="28"/>
+                <w:lang w:bidi="ta-IN"/>
+              </w:rPr>
+              <w:t>Statements 126,127 and 128</w:t>
             </w:r>
           </w:p>
         </w:tc>
@@ -1694,6 +1695,7 @@
           </w:p>
         </w:tc>
       </w:tr>
+      <w:bookmarkEnd w:id="1"/>
     </w:tbl>
     <w:p>
       <w:pPr>
@@ -1710,6 +1712,7 @@
     <w:p>
       <w:pPr>
         <w:spacing w:before="0" w:line="240" w:lineRule="auto"/>
+        <w:jc w:val="center"/>
         <w:rPr>
           <w:b/>
           <w:bCs/>
@@ -1726,8 +1729,20 @@
           <w:szCs w:val="32"/>
           <w:u w:val="single"/>
         </w:rPr>
-        <w:br w:type="page"/>
+        <w:t>============</w:t>
       </w:r>
+    </w:p>
+    <w:p>
+      <w:pPr>
+        <w:jc w:val="center"/>
+        <w:rPr>
+          <w:b/>
+          <w:bCs/>
+          <w:sz w:val="32"/>
+          <w:szCs w:val="32"/>
+          <w:u w:val="single"/>
+        </w:rPr>
+      </w:pPr>
     </w:p>
     <w:p>
       <w:pPr>
@@ -1748,7 +1763,6 @@
           <w:szCs w:val="32"/>
           <w:u w:val="single"/>
         </w:rPr>
-        <w:lastRenderedPageBreak/>
         <w:t xml:space="preserve">Rudra Ghanam – Sanskrit </w:t>
       </w:r>
       <w:r>
@@ -1789,7 +1803,29 @@
           <w:szCs w:val="32"/>
           <w:u w:val="single"/>
         </w:rPr>
-        <w:t>30th  June 2020</w:t>
+        <w:t>30</w:t>
+      </w:r>
+      <w:proofErr w:type="gramStart"/>
+      <w:r>
+        <w:rPr>
+          <w:b/>
+          <w:bCs/>
+          <w:sz w:val="32"/>
+          <w:szCs w:val="32"/>
+          <w:u w:val="single"/>
+        </w:rPr>
+        <w:t>th  June</w:t>
+      </w:r>
+      <w:proofErr w:type="gramEnd"/>
+      <w:r>
+        <w:rPr>
+          <w:b/>
+          <w:bCs/>
+          <w:sz w:val="32"/>
+          <w:szCs w:val="32"/>
+          <w:u w:val="single"/>
+        </w:rPr>
+        <w:t xml:space="preserve"> 2020</w:t>
       </w:r>
     </w:p>
     <w:p>
@@ -1805,7 +1841,23 @@
           <w:b/>
           <w:bCs/>
         </w:rPr>
-        <w:t>(ignore those which are already incorporated in your book’s version and date)</w:t>
+        <w:t>(</w:t>
+      </w:r>
+      <w:proofErr w:type="gramStart"/>
+      <w:r>
+        <w:rPr>
+          <w:b/>
+          <w:bCs/>
+        </w:rPr>
+        <w:t>ignore</w:t>
+      </w:r>
+      <w:proofErr w:type="gramEnd"/>
+      <w:r>
+        <w:rPr>
+          <w:b/>
+          <w:bCs/>
+        </w:rPr>
+        <w:t xml:space="preserve"> those which are already incorporated in your book’s version and date)</w:t>
       </w:r>
     </w:p>
     <w:tbl>
@@ -1996,8 +2048,20 @@
                 <w:lang w:bidi="ta-IN"/>
               </w:rPr>
               <w:br/>
+            </w:r>
+            <w:proofErr w:type="gramStart"/>
+            <w:r>
+              <w:rPr>
+                <w:rFonts w:cs="Arial"/>
+                <w:b/>
+                <w:bCs/>
+                <w:sz w:val="28"/>
+                <w:szCs w:val="28"/>
+                <w:lang w:bidi="ta-IN"/>
+              </w:rPr>
               <w:t>Statement  42</w:t>
             </w:r>
+            <w:proofErr w:type="gramEnd"/>
           </w:p>
         </w:tc>
         <w:tc>
@@ -2299,8 +2363,20 @@
                 <w:lang w:bidi="ta-IN"/>
               </w:rPr>
               <w:br/>
+            </w:r>
+            <w:proofErr w:type="gramStart"/>
+            <w:r>
+              <w:rPr>
+                <w:rFonts w:cs="Arial"/>
+                <w:b/>
+                <w:bCs/>
+                <w:sz w:val="28"/>
+                <w:szCs w:val="28"/>
+                <w:lang w:bidi="ta-IN"/>
+              </w:rPr>
               <w:t>Statement  111</w:t>
             </w:r>
+            <w:proofErr w:type="gramEnd"/>
           </w:p>
         </w:tc>
         <w:tc>
@@ -2545,8 +2621,20 @@
                 <w:lang w:bidi="ta-IN"/>
               </w:rPr>
               <w:br/>
+            </w:r>
+            <w:proofErr w:type="gramStart"/>
+            <w:r>
+              <w:rPr>
+                <w:rFonts w:cs="Arial"/>
+                <w:b/>
+                <w:bCs/>
+                <w:sz w:val="28"/>
+                <w:szCs w:val="28"/>
+                <w:lang w:bidi="ta-IN"/>
+              </w:rPr>
               <w:t>Statement  152</w:t>
             </w:r>
+            <w:proofErr w:type="gramEnd"/>
           </w:p>
         </w:tc>
         <w:tc>
@@ -2988,6 +3076,7 @@
                 <w:szCs w:val="28"/>
                 <w:lang w:bidi="ta-IN"/>
               </w:rPr>
+              <w:lastRenderedPageBreak/>
               <w:t>Anuvaakam 1</w:t>
             </w:r>
           </w:p>
@@ -3024,8 +3113,20 @@
                 <w:lang w:bidi="ta-IN"/>
               </w:rPr>
               <w:br/>
+            </w:r>
+            <w:proofErr w:type="gramStart"/>
+            <w:r>
+              <w:rPr>
+                <w:rFonts w:cs="Arial"/>
+                <w:b/>
+                <w:bCs/>
+                <w:sz w:val="28"/>
+                <w:szCs w:val="28"/>
+                <w:lang w:bidi="ta-IN"/>
+              </w:rPr>
               <w:t>Statement  207</w:t>
             </w:r>
+            <w:proofErr w:type="gramEnd"/>
           </w:p>
         </w:tc>
         <w:tc>
@@ -3368,7 +3469,30 @@
                 <w:lang w:bidi="ta-IN"/>
               </w:rPr>
               <w:br/>
-              <w:t>Statement  31, 32 &amp; 33</w:t>
+            </w:r>
+            <w:proofErr w:type="gramStart"/>
+            <w:r>
+              <w:rPr>
+                <w:rFonts w:cs="Arial"/>
+                <w:b/>
+                <w:bCs/>
+                <w:sz w:val="28"/>
+                <w:szCs w:val="28"/>
+                <w:lang w:bidi="ta-IN"/>
+              </w:rPr>
+              <w:t>Statement  31</w:t>
+            </w:r>
+            <w:proofErr w:type="gramEnd"/>
+            <w:r>
+              <w:rPr>
+                <w:rFonts w:cs="Arial"/>
+                <w:b/>
+                <w:bCs/>
+                <w:sz w:val="28"/>
+                <w:szCs w:val="28"/>
+                <w:lang w:bidi="ta-IN"/>
+              </w:rPr>
+              <w:t>, 32 &amp; 33</w:t>
             </w:r>
           </w:p>
         </w:tc>
@@ -3684,8 +3808,20 @@
                 <w:lang w:bidi="ta-IN"/>
               </w:rPr>
               <w:br/>
+            </w:r>
+            <w:proofErr w:type="gramStart"/>
+            <w:r>
+              <w:rPr>
+                <w:rFonts w:cs="Arial"/>
+                <w:b/>
+                <w:bCs/>
+                <w:sz w:val="28"/>
+                <w:szCs w:val="28"/>
+                <w:lang w:bidi="ta-IN"/>
+              </w:rPr>
               <w:t>Statement  31</w:t>
             </w:r>
+            <w:proofErr w:type="gramEnd"/>
           </w:p>
         </w:tc>
         <w:tc>
@@ -3968,7 +4104,6 @@
                 <w:szCs w:val="28"/>
                 <w:lang w:bidi="ta-IN"/>
               </w:rPr>
-              <w:lastRenderedPageBreak/>
               <w:t>Anuvaakam 3</w:t>
             </w:r>
           </w:p>
@@ -4005,8 +4140,20 @@
                 <w:lang w:bidi="ta-IN"/>
               </w:rPr>
               <w:br/>
+            </w:r>
+            <w:proofErr w:type="gramStart"/>
+            <w:r>
+              <w:rPr>
+                <w:rFonts w:cs="Arial"/>
+                <w:b/>
+                <w:bCs/>
+                <w:sz w:val="28"/>
+                <w:szCs w:val="28"/>
+                <w:lang w:bidi="ta-IN"/>
+              </w:rPr>
               <w:t>Statement  53</w:t>
             </w:r>
+            <w:proofErr w:type="gramEnd"/>
           </w:p>
         </w:tc>
         <w:tc>
@@ -4366,8 +4513,20 @@
                 <w:lang w:bidi="ta-IN"/>
               </w:rPr>
               <w:br/>
+            </w:r>
+            <w:proofErr w:type="gramStart"/>
+            <w:r>
+              <w:rPr>
+                <w:rFonts w:cs="Arial"/>
+                <w:b/>
+                <w:bCs/>
+                <w:sz w:val="28"/>
+                <w:szCs w:val="28"/>
+                <w:lang w:bidi="ta-IN"/>
+              </w:rPr>
               <w:t>Statement  58</w:t>
             </w:r>
+            <w:proofErr w:type="gramEnd"/>
           </w:p>
         </w:tc>
         <w:tc>
@@ -4791,8 +4950,20 @@
                 <w:lang w:bidi="ta-IN"/>
               </w:rPr>
               <w:br/>
+            </w:r>
+            <w:proofErr w:type="gramStart"/>
+            <w:r>
+              <w:rPr>
+                <w:rFonts w:cs="Arial"/>
+                <w:b/>
+                <w:bCs/>
+                <w:sz w:val="28"/>
+                <w:szCs w:val="28"/>
+                <w:lang w:bidi="ta-IN"/>
+              </w:rPr>
               <w:t>Statement  130</w:t>
             </w:r>
+            <w:proofErr w:type="gramEnd"/>
           </w:p>
         </w:tc>
         <w:tc>
@@ -5347,8 +5518,20 @@
                 <w:lang w:bidi="ta-IN"/>
               </w:rPr>
               <w:br/>
+            </w:r>
+            <w:proofErr w:type="gramStart"/>
+            <w:r>
+              <w:rPr>
+                <w:rFonts w:cs="Arial"/>
+                <w:b/>
+                <w:bCs/>
+                <w:sz w:val="28"/>
+                <w:szCs w:val="28"/>
+                <w:lang w:bidi="ta-IN"/>
+              </w:rPr>
               <w:t>Statement  72</w:t>
             </w:r>
+            <w:proofErr w:type="gramEnd"/>
           </w:p>
         </w:tc>
         <w:tc>
@@ -5658,7 +5841,27 @@
                 <w:sz w:val="40"/>
                 <w:szCs w:val="40"/>
               </w:rPr>
-              <w:t xml:space="preserve">(it is </w:t>
+              <w:t>(</w:t>
+            </w:r>
+            <w:proofErr w:type="gramStart"/>
+            <w:r>
+              <w:rPr>
+                <w:rFonts w:ascii="Times New Roman" w:hAnsi="Times New Roman" w:cs="Times New Roman"/>
+                <w:color w:val="000000"/>
+                <w:sz w:val="40"/>
+                <w:szCs w:val="40"/>
+              </w:rPr>
+              <w:t>it</w:t>
+            </w:r>
+            <w:proofErr w:type="gramEnd"/>
+            <w:r>
+              <w:rPr>
+                <w:rFonts w:ascii="Times New Roman" w:hAnsi="Times New Roman" w:cs="Times New Roman"/>
+                <w:color w:val="000000"/>
+                <w:sz w:val="40"/>
+                <w:szCs w:val="40"/>
+              </w:rPr>
+              <w:t xml:space="preserve"> is </w:t>
             </w:r>
             <w:r>
               <w:rPr>
@@ -5725,6 +5928,7 @@
                 <w:szCs w:val="28"/>
                 <w:lang w:bidi="ta-IN"/>
               </w:rPr>
+              <w:lastRenderedPageBreak/>
               <w:t>Anuvaakam 4</w:t>
             </w:r>
           </w:p>
@@ -5761,8 +5965,20 @@
                 <w:lang w:bidi="ta-IN"/>
               </w:rPr>
               <w:br/>
+            </w:r>
+            <w:proofErr w:type="gramStart"/>
+            <w:r>
+              <w:rPr>
+                <w:rFonts w:cs="Arial"/>
+                <w:b/>
+                <w:bCs/>
+                <w:sz w:val="28"/>
+                <w:szCs w:val="28"/>
+                <w:lang w:bidi="ta-IN"/>
+              </w:rPr>
               <w:t>Statement  122</w:t>
             </w:r>
+            <w:proofErr w:type="gramEnd"/>
           </w:p>
         </w:tc>
         <w:tc>
@@ -6317,31 +6533,67 @@
                 <w:lang w:bidi="ta-IN"/>
               </w:rPr>
               <w:br/>
-              <w:t xml:space="preserve">Statement  18 ( 1place) </w:t>
-            </w:r>
-          </w:p>
-          <w:p>
-            <w:pPr>
-              <w:spacing w:before="0" w:line="240" w:lineRule="auto"/>
-              <w:rPr>
-                <w:rFonts w:cs="Arial"/>
-                <w:b/>
-                <w:bCs/>
-                <w:sz w:val="28"/>
-                <w:szCs w:val="28"/>
-                <w:lang w:bidi="ta-IN"/>
-              </w:rPr>
-            </w:pPr>
-            <w:r>
-              <w:rPr>
-                <w:rFonts w:cs="Arial"/>
-                <w:b/>
-                <w:bCs/>
-                <w:sz w:val="28"/>
-                <w:szCs w:val="28"/>
-                <w:lang w:bidi="ta-IN"/>
-              </w:rPr>
-              <w:t>Statement  19 (2 places)</w:t>
+            </w:r>
+            <w:proofErr w:type="gramStart"/>
+            <w:r>
+              <w:rPr>
+                <w:rFonts w:cs="Arial"/>
+                <w:b/>
+                <w:bCs/>
+                <w:sz w:val="28"/>
+                <w:szCs w:val="28"/>
+                <w:lang w:bidi="ta-IN"/>
+              </w:rPr>
+              <w:t>Statement  18</w:t>
+            </w:r>
+            <w:proofErr w:type="gramEnd"/>
+            <w:r>
+              <w:rPr>
+                <w:rFonts w:cs="Arial"/>
+                <w:b/>
+                <w:bCs/>
+                <w:sz w:val="28"/>
+                <w:szCs w:val="28"/>
+                <w:lang w:bidi="ta-IN"/>
+              </w:rPr>
+              <w:t xml:space="preserve"> ( 1place) </w:t>
+            </w:r>
+          </w:p>
+          <w:p>
+            <w:pPr>
+              <w:spacing w:before="0" w:line="240" w:lineRule="auto"/>
+              <w:rPr>
+                <w:rFonts w:cs="Arial"/>
+                <w:b/>
+                <w:bCs/>
+                <w:sz w:val="28"/>
+                <w:szCs w:val="28"/>
+                <w:lang w:bidi="ta-IN"/>
+              </w:rPr>
+            </w:pPr>
+            <w:proofErr w:type="gramStart"/>
+            <w:r>
+              <w:rPr>
+                <w:rFonts w:cs="Arial"/>
+                <w:b/>
+                <w:bCs/>
+                <w:sz w:val="28"/>
+                <w:szCs w:val="28"/>
+                <w:lang w:bidi="ta-IN"/>
+              </w:rPr>
+              <w:t>Statement  19</w:t>
+            </w:r>
+            <w:proofErr w:type="gramEnd"/>
+            <w:r>
+              <w:rPr>
+                <w:rFonts w:cs="Arial"/>
+                <w:b/>
+                <w:bCs/>
+                <w:sz w:val="28"/>
+                <w:szCs w:val="28"/>
+                <w:lang w:bidi="ta-IN"/>
+              </w:rPr>
+              <w:t xml:space="preserve"> (2 places)</w:t>
             </w:r>
           </w:p>
         </w:tc>
@@ -6531,7 +6783,6 @@
                 <w:szCs w:val="28"/>
                 <w:lang w:bidi="ta-IN"/>
               </w:rPr>
-              <w:lastRenderedPageBreak/>
               <w:t>Anuvaakam 5</w:t>
             </w:r>
           </w:p>
@@ -6568,8 +6819,20 @@
                 <w:lang w:bidi="ta-IN"/>
               </w:rPr>
               <w:br/>
+            </w:r>
+            <w:proofErr w:type="gramStart"/>
+            <w:r>
+              <w:rPr>
+                <w:rFonts w:cs="Arial"/>
+                <w:b/>
+                <w:bCs/>
+                <w:sz w:val="28"/>
+                <w:szCs w:val="28"/>
+                <w:lang w:bidi="ta-IN"/>
+              </w:rPr>
               <w:t>Statement  58</w:t>
             </w:r>
+            <w:proofErr w:type="gramEnd"/>
           </w:p>
         </w:tc>
         <w:tc>
@@ -6880,8 +7143,20 @@
                 <w:lang w:bidi="ta-IN"/>
               </w:rPr>
               <w:br/>
+            </w:r>
+            <w:proofErr w:type="gramStart"/>
+            <w:r>
+              <w:rPr>
+                <w:rFonts w:cs="Arial"/>
+                <w:b/>
+                <w:bCs/>
+                <w:sz w:val="28"/>
+                <w:szCs w:val="28"/>
+                <w:lang w:bidi="ta-IN"/>
+              </w:rPr>
               <w:t>Statement  58</w:t>
             </w:r>
+            <w:proofErr w:type="gramEnd"/>
           </w:p>
         </w:tc>
         <w:tc>
@@ -7129,8 +7404,20 @@
                 <w:lang w:bidi="ta-IN"/>
               </w:rPr>
               <w:br/>
+            </w:r>
+            <w:proofErr w:type="gramStart"/>
+            <w:r>
+              <w:rPr>
+                <w:rFonts w:cs="Arial"/>
+                <w:b/>
+                <w:bCs/>
+                <w:sz w:val="28"/>
+                <w:szCs w:val="28"/>
+                <w:lang w:bidi="ta-IN"/>
+              </w:rPr>
               <w:t>Statement  28</w:t>
             </w:r>
+            <w:proofErr w:type="gramEnd"/>
           </w:p>
         </w:tc>
         <w:tc>
@@ -7444,8 +7731,20 @@
                 <w:lang w:bidi="ta-IN"/>
               </w:rPr>
               <w:br/>
+            </w:r>
+            <w:proofErr w:type="gramStart"/>
+            <w:r>
+              <w:rPr>
+                <w:rFonts w:cs="Arial"/>
+                <w:b/>
+                <w:bCs/>
+                <w:sz w:val="28"/>
+                <w:szCs w:val="28"/>
+                <w:lang w:bidi="ta-IN"/>
+              </w:rPr>
               <w:t>Statement  14</w:t>
             </w:r>
+            <w:proofErr w:type="gramEnd"/>
           </w:p>
         </w:tc>
         <w:tc>
@@ -7699,8 +7998,20 @@
                 <w:lang w:bidi="ta-IN"/>
               </w:rPr>
               <w:br/>
+            </w:r>
+            <w:proofErr w:type="gramStart"/>
+            <w:r>
+              <w:rPr>
+                <w:rFonts w:cs="Arial"/>
+                <w:b/>
+                <w:bCs/>
+                <w:sz w:val="28"/>
+                <w:szCs w:val="28"/>
+                <w:lang w:bidi="ta-IN"/>
+              </w:rPr>
               <w:t>Statement  52</w:t>
             </w:r>
+            <w:proofErr w:type="gramEnd"/>
           </w:p>
         </w:tc>
         <w:tc>
@@ -8065,8 +8376,20 @@
                 <w:lang w:bidi="ta-IN"/>
               </w:rPr>
               <w:br/>
+            </w:r>
+            <w:proofErr w:type="gramStart"/>
+            <w:r>
+              <w:rPr>
+                <w:rFonts w:cs="Arial"/>
+                <w:b/>
+                <w:bCs/>
+                <w:sz w:val="28"/>
+                <w:szCs w:val="28"/>
+                <w:lang w:bidi="ta-IN"/>
+              </w:rPr>
               <w:t>Statement  91</w:t>
             </w:r>
+            <w:proofErr w:type="gramEnd"/>
           </w:p>
         </w:tc>
         <w:tc>
@@ -8332,8 +8655,21 @@
                 <w:szCs w:val="28"/>
                 <w:lang w:bidi="ta-IN"/>
               </w:rPr>
-              <w:t>(missing</w:t>
-            </w:r>
+              <w:t>(</w:t>
+            </w:r>
+            <w:proofErr w:type="gramStart"/>
+            <w:r>
+              <w:rPr>
+                <w:rFonts w:cs="Arial"/>
+                <w:b/>
+                <w:bCs/>
+                <w:sz w:val="28"/>
+                <w:szCs w:val="28"/>
+                <w:lang w:bidi="ta-IN"/>
+              </w:rPr>
+              <w:t>missing</w:t>
+            </w:r>
+            <w:proofErr w:type="gramEnd"/>
             <w:r>
               <w:rPr>
                 <w:rFonts w:cs="Arial"/>
@@ -8407,6 +8743,7 @@
                 <w:szCs w:val="28"/>
                 <w:lang w:bidi="ta-IN"/>
               </w:rPr>
+              <w:lastRenderedPageBreak/>
               <w:t>Anuvaakam 10</w:t>
             </w:r>
           </w:p>
@@ -8453,32 +8790,9 @@
                 <w:szCs w:val="28"/>
                 <w:lang w:bidi="ta-IN"/>
               </w:rPr>
-              <w:t xml:space="preserve"> line Statement  </w:t>
-            </w:r>
-            <w:r>
-              <w:rPr>
-                <w:rFonts w:cs="Arial"/>
-                <w:b/>
-                <w:bCs/>
-                <w:sz w:val="28"/>
-                <w:szCs w:val="28"/>
-                <w:lang w:bidi="ta-IN"/>
-              </w:rPr>
-              <w:t>1 (1 place)</w:t>
-            </w:r>
-          </w:p>
-          <w:p>
-            <w:pPr>
-              <w:spacing w:before="0" w:line="240" w:lineRule="auto"/>
-              <w:rPr>
-                <w:rFonts w:cs="Arial"/>
-                <w:b/>
-                <w:bCs/>
-                <w:sz w:val="28"/>
-                <w:szCs w:val="28"/>
-                <w:lang w:bidi="ta-IN"/>
-              </w:rPr>
-            </w:pPr>
+              <w:t xml:space="preserve"> line </w:t>
+            </w:r>
+            <w:proofErr w:type="gramStart"/>
             <w:r>
               <w:rPr>
                 <w:rFonts w:cs="Arial"/>
@@ -8499,7 +8813,67 @@
                 <w:szCs w:val="28"/>
                 <w:lang w:bidi="ta-IN"/>
               </w:rPr>
-              <w:t>2 (2 places)</w:t>
+              <w:t>1</w:t>
+            </w:r>
+            <w:proofErr w:type="gramEnd"/>
+            <w:r>
+              <w:rPr>
+                <w:rFonts w:cs="Arial"/>
+                <w:b/>
+                <w:bCs/>
+                <w:sz w:val="28"/>
+                <w:szCs w:val="28"/>
+                <w:lang w:bidi="ta-IN"/>
+              </w:rPr>
+              <w:t xml:space="preserve"> (1 place)</w:t>
+            </w:r>
+          </w:p>
+          <w:p>
+            <w:pPr>
+              <w:spacing w:before="0" w:line="240" w:lineRule="auto"/>
+              <w:rPr>
+                <w:rFonts w:cs="Arial"/>
+                <w:b/>
+                <w:bCs/>
+                <w:sz w:val="28"/>
+                <w:szCs w:val="28"/>
+                <w:lang w:bidi="ta-IN"/>
+              </w:rPr>
+            </w:pPr>
+            <w:proofErr w:type="gramStart"/>
+            <w:r>
+              <w:rPr>
+                <w:rFonts w:cs="Arial"/>
+                <w:b/>
+                <w:bCs/>
+                <w:sz w:val="28"/>
+                <w:szCs w:val="28"/>
+                <w:lang w:bidi="ta-IN"/>
+              </w:rPr>
+              <w:t xml:space="preserve">Statement  </w:t>
+            </w:r>
+            <w:r>
+              <w:rPr>
+                <w:rFonts w:cs="Arial"/>
+                <w:b/>
+                <w:bCs/>
+                <w:sz w:val="28"/>
+                <w:szCs w:val="28"/>
+                <w:lang w:bidi="ta-IN"/>
+              </w:rPr>
+              <w:t>2</w:t>
+            </w:r>
+            <w:proofErr w:type="gramEnd"/>
+            <w:r>
+              <w:rPr>
+                <w:rFonts w:cs="Arial"/>
+                <w:b/>
+                <w:bCs/>
+                <w:sz w:val="28"/>
+                <w:szCs w:val="28"/>
+                <w:lang w:bidi="ta-IN"/>
+              </w:rPr>
+              <w:t xml:space="preserve"> (2 places)</w:t>
             </w:r>
           </w:p>
         </w:tc>
@@ -8876,31 +9250,67 @@
                 <w:lang w:bidi="ta-IN"/>
               </w:rPr>
               <w:br/>
-              <w:t>Statement  30 (1 place)</w:t>
-            </w:r>
-          </w:p>
-          <w:p>
-            <w:pPr>
-              <w:spacing w:before="0" w:line="240" w:lineRule="auto"/>
-              <w:rPr>
-                <w:rFonts w:cs="Arial"/>
-                <w:b/>
-                <w:bCs/>
-                <w:sz w:val="28"/>
-                <w:szCs w:val="28"/>
-                <w:lang w:bidi="ta-IN"/>
-              </w:rPr>
-            </w:pPr>
-            <w:r>
-              <w:rPr>
-                <w:rFonts w:cs="Arial"/>
-                <w:b/>
-                <w:bCs/>
-                <w:sz w:val="28"/>
-                <w:szCs w:val="28"/>
-                <w:lang w:bidi="ta-IN"/>
-              </w:rPr>
-              <w:t>Statement  31(1 place)</w:t>
+            </w:r>
+            <w:proofErr w:type="gramStart"/>
+            <w:r>
+              <w:rPr>
+                <w:rFonts w:cs="Arial"/>
+                <w:b/>
+                <w:bCs/>
+                <w:sz w:val="28"/>
+                <w:szCs w:val="28"/>
+                <w:lang w:bidi="ta-IN"/>
+              </w:rPr>
+              <w:t>Statement  30</w:t>
+            </w:r>
+            <w:proofErr w:type="gramEnd"/>
+            <w:r>
+              <w:rPr>
+                <w:rFonts w:cs="Arial"/>
+                <w:b/>
+                <w:bCs/>
+                <w:sz w:val="28"/>
+                <w:szCs w:val="28"/>
+                <w:lang w:bidi="ta-IN"/>
+              </w:rPr>
+              <w:t xml:space="preserve"> (1 place)</w:t>
+            </w:r>
+          </w:p>
+          <w:p>
+            <w:pPr>
+              <w:spacing w:before="0" w:line="240" w:lineRule="auto"/>
+              <w:rPr>
+                <w:rFonts w:cs="Arial"/>
+                <w:b/>
+                <w:bCs/>
+                <w:sz w:val="28"/>
+                <w:szCs w:val="28"/>
+                <w:lang w:bidi="ta-IN"/>
+              </w:rPr>
+            </w:pPr>
+            <w:proofErr w:type="gramStart"/>
+            <w:r>
+              <w:rPr>
+                <w:rFonts w:cs="Arial"/>
+                <w:b/>
+                <w:bCs/>
+                <w:sz w:val="28"/>
+                <w:szCs w:val="28"/>
+                <w:lang w:bidi="ta-IN"/>
+              </w:rPr>
+              <w:t>Statement  31</w:t>
+            </w:r>
+            <w:proofErr w:type="gramEnd"/>
+            <w:r>
+              <w:rPr>
+                <w:rFonts w:cs="Arial"/>
+                <w:b/>
+                <w:bCs/>
+                <w:sz w:val="28"/>
+                <w:szCs w:val="28"/>
+                <w:lang w:bidi="ta-IN"/>
+              </w:rPr>
+              <w:t>(1 place)</w:t>
             </w:r>
           </w:p>
         </w:tc>
@@ -9041,7 +9451,6 @@
                 <w:szCs w:val="28"/>
                 <w:lang w:bidi="ta-IN"/>
               </w:rPr>
-              <w:lastRenderedPageBreak/>
               <w:t>Anuvaakam 10</w:t>
             </w:r>
           </w:p>
@@ -9078,7 +9487,30 @@
                 <w:lang w:bidi="ta-IN"/>
               </w:rPr>
               <w:br/>
-              <w:t xml:space="preserve">Statement  31 </w:t>
+            </w:r>
+            <w:proofErr w:type="gramStart"/>
+            <w:r>
+              <w:rPr>
+                <w:rFonts w:cs="Arial"/>
+                <w:b/>
+                <w:bCs/>
+                <w:sz w:val="28"/>
+                <w:szCs w:val="28"/>
+                <w:lang w:bidi="ta-IN"/>
+              </w:rPr>
+              <w:t>Statement  31</w:t>
+            </w:r>
+            <w:proofErr w:type="gramEnd"/>
+            <w:r>
+              <w:rPr>
+                <w:rFonts w:cs="Arial"/>
+                <w:b/>
+                <w:bCs/>
+                <w:sz w:val="28"/>
+                <w:szCs w:val="28"/>
+                <w:lang w:bidi="ta-IN"/>
+              </w:rPr>
+              <w:t xml:space="preserve"> </w:t>
             </w:r>
           </w:p>
         </w:tc>
@@ -9453,6 +9885,17 @@
                 <w:lang w:bidi="ta-IN"/>
               </w:rPr>
               <w:br/>
+            </w:r>
+            <w:proofErr w:type="gramStart"/>
+            <w:r>
+              <w:rPr>
+                <w:rFonts w:cs="Arial"/>
+                <w:b/>
+                <w:bCs/>
+                <w:sz w:val="28"/>
+                <w:szCs w:val="28"/>
+                <w:lang w:bidi="ta-IN"/>
+              </w:rPr>
               <w:t>Statement  3</w:t>
             </w:r>
             <w:r>
@@ -9466,6 +9909,7 @@
               </w:rPr>
               <w:t>5</w:t>
             </w:r>
+            <w:proofErr w:type="gramEnd"/>
           </w:p>
         </w:tc>
         <w:tc>
@@ -9841,8 +10285,20 @@
                 <w:lang w:bidi="ta-IN"/>
               </w:rPr>
               <w:br/>
+            </w:r>
+            <w:proofErr w:type="gramStart"/>
+            <w:r>
+              <w:rPr>
+                <w:rFonts w:cs="Arial"/>
+                <w:b/>
+                <w:bCs/>
+                <w:sz w:val="28"/>
+                <w:szCs w:val="28"/>
+                <w:lang w:bidi="ta-IN"/>
+              </w:rPr>
               <w:t>Statement  108</w:t>
             </w:r>
+            <w:proofErr w:type="gramEnd"/>
           </w:p>
         </w:tc>
         <w:tc>
@@ -10061,8 +10517,21 @@
                 <w:szCs w:val="28"/>
                 <w:lang w:bidi="ta-IN"/>
               </w:rPr>
-              <w:t>(visargam</w:t>
-            </w:r>
+              <w:t>(</w:t>
+            </w:r>
+            <w:proofErr w:type="gramStart"/>
+            <w:r>
+              <w:rPr>
+                <w:rFonts w:cs="Arial"/>
+                <w:b/>
+                <w:bCs/>
+                <w:sz w:val="28"/>
+                <w:szCs w:val="28"/>
+                <w:lang w:bidi="ta-IN"/>
+              </w:rPr>
+              <w:t>visargam</w:t>
+            </w:r>
+            <w:proofErr w:type="gramEnd"/>
             <w:r>
               <w:rPr>
                 <w:rFonts w:ascii="BRH Devanagari Extra" w:hAnsi="BRH Devanagari Extra" w:cs="BRH Devanagari Extra"/>
@@ -10157,8 +10626,20 @@
                 <w:lang w:bidi="ta-IN"/>
               </w:rPr>
               <w:br/>
+            </w:r>
+            <w:proofErr w:type="gramStart"/>
+            <w:r>
+              <w:rPr>
+                <w:rFonts w:cs="Arial"/>
+                <w:b/>
+                <w:bCs/>
+                <w:sz w:val="28"/>
+                <w:szCs w:val="28"/>
+                <w:lang w:bidi="ta-IN"/>
+              </w:rPr>
               <w:t>Statement  111</w:t>
             </w:r>
+            <w:proofErr w:type="gramEnd"/>
           </w:p>
         </w:tc>
         <w:tc>
@@ -10537,8 +11018,20 @@
                 <w:lang w:bidi="ta-IN"/>
               </w:rPr>
               <w:br/>
+            </w:r>
+            <w:proofErr w:type="gramStart"/>
+            <w:r>
+              <w:rPr>
+                <w:rFonts w:cs="Arial"/>
+                <w:b/>
+                <w:bCs/>
+                <w:sz w:val="28"/>
+                <w:szCs w:val="28"/>
+                <w:lang w:bidi="ta-IN"/>
+              </w:rPr>
               <w:t>Statement  168</w:t>
             </w:r>
+            <w:proofErr w:type="gramEnd"/>
           </w:p>
         </w:tc>
         <w:tc>
@@ -10856,54 +11349,92 @@
                 <w:lang w:bidi="ta-IN"/>
               </w:rPr>
               <w:br/>
-              <w:t>Statement  171 – 1 corr</w:t>
-            </w:r>
-          </w:p>
-          <w:p>
-            <w:pPr>
-              <w:spacing w:before="0" w:line="240" w:lineRule="auto"/>
-              <w:rPr>
-                <w:rFonts w:cs="Arial"/>
-                <w:b/>
-                <w:bCs/>
-                <w:sz w:val="28"/>
-                <w:szCs w:val="28"/>
-                <w:lang w:bidi="ta-IN"/>
-              </w:rPr>
-            </w:pPr>
-            <w:r>
-              <w:rPr>
-                <w:rFonts w:cs="Arial"/>
-                <w:b/>
-                <w:bCs/>
-                <w:sz w:val="28"/>
-                <w:szCs w:val="28"/>
-                <w:lang w:bidi="ta-IN"/>
-              </w:rPr>
-              <w:t>Statement  172 – 1 corr</w:t>
-            </w:r>
-          </w:p>
-          <w:p>
-            <w:pPr>
-              <w:spacing w:before="0" w:line="240" w:lineRule="auto"/>
-              <w:rPr>
-                <w:rFonts w:cs="Arial"/>
-                <w:b/>
-                <w:bCs/>
-                <w:sz w:val="28"/>
-                <w:szCs w:val="28"/>
-                <w:lang w:bidi="ta-IN"/>
-              </w:rPr>
-            </w:pPr>
-            <w:r>
-              <w:rPr>
-                <w:rFonts w:cs="Arial"/>
-                <w:b/>
-                <w:bCs/>
-                <w:sz w:val="28"/>
-                <w:szCs w:val="28"/>
-                <w:lang w:bidi="ta-IN"/>
-              </w:rPr>
+            </w:r>
+            <w:proofErr w:type="gramStart"/>
+            <w:r>
+              <w:rPr>
+                <w:rFonts w:cs="Arial"/>
+                <w:b/>
+                <w:bCs/>
+                <w:sz w:val="28"/>
+                <w:szCs w:val="28"/>
+                <w:lang w:bidi="ta-IN"/>
+              </w:rPr>
+              <w:t>Statement  171</w:t>
+            </w:r>
+            <w:proofErr w:type="gramEnd"/>
+            <w:r>
+              <w:rPr>
+                <w:rFonts w:cs="Arial"/>
+                <w:b/>
+                <w:bCs/>
+                <w:sz w:val="28"/>
+                <w:szCs w:val="28"/>
+                <w:lang w:bidi="ta-IN"/>
+              </w:rPr>
+              <w:t xml:space="preserve"> – 1 corr</w:t>
+            </w:r>
+          </w:p>
+          <w:p>
+            <w:pPr>
+              <w:spacing w:before="0" w:line="240" w:lineRule="auto"/>
+              <w:rPr>
+                <w:rFonts w:cs="Arial"/>
+                <w:b/>
+                <w:bCs/>
+                <w:sz w:val="28"/>
+                <w:szCs w:val="28"/>
+                <w:lang w:bidi="ta-IN"/>
+              </w:rPr>
+            </w:pPr>
+            <w:proofErr w:type="gramStart"/>
+            <w:r>
+              <w:rPr>
+                <w:rFonts w:cs="Arial"/>
+                <w:b/>
+                <w:bCs/>
+                <w:sz w:val="28"/>
+                <w:szCs w:val="28"/>
+                <w:lang w:bidi="ta-IN"/>
+              </w:rPr>
+              <w:t>Statement  172</w:t>
+            </w:r>
+            <w:proofErr w:type="gramEnd"/>
+            <w:r>
+              <w:rPr>
+                <w:rFonts w:cs="Arial"/>
+                <w:b/>
+                <w:bCs/>
+                <w:sz w:val="28"/>
+                <w:szCs w:val="28"/>
+                <w:lang w:bidi="ta-IN"/>
+              </w:rPr>
+              <w:t xml:space="preserve"> – 1 corr</w:t>
+            </w:r>
+          </w:p>
+          <w:p>
+            <w:pPr>
+              <w:spacing w:before="0" w:line="240" w:lineRule="auto"/>
+              <w:rPr>
+                <w:rFonts w:cs="Arial"/>
+                <w:b/>
+                <w:bCs/>
+                <w:sz w:val="28"/>
+                <w:szCs w:val="28"/>
+                <w:lang w:bidi="ta-IN"/>
+              </w:rPr>
+            </w:pPr>
+            <w:proofErr w:type="gramStart"/>
+            <w:r>
+              <w:rPr>
+                <w:rFonts w:cs="Arial"/>
+                <w:b/>
+                <w:bCs/>
+                <w:sz w:val="28"/>
+                <w:szCs w:val="28"/>
+                <w:lang w:bidi="ta-IN"/>
+              </w:rPr>
+              <w:lastRenderedPageBreak/>
               <w:t>Statement  17</w:t>
             </w:r>
             <w:r>
@@ -10917,6 +11448,7 @@
               </w:rPr>
               <w:t>3</w:t>
             </w:r>
+            <w:proofErr w:type="gramEnd"/>
             <w:r>
               <w:rPr>
                 <w:rFonts w:cs="Arial"/>
@@ -10974,6 +11506,7 @@
                 <w:sz w:val="40"/>
                 <w:szCs w:val="40"/>
               </w:rPr>
+              <w:lastRenderedPageBreak/>
               <w:t>xiÉuÉÉþ</w:t>
             </w:r>
             <w:r>
@@ -11112,8 +11645,21 @@
                 <w:szCs w:val="28"/>
                 <w:lang w:bidi="ta-IN"/>
               </w:rPr>
-              <w:t>(visargam</w:t>
-            </w:r>
+              <w:t>(</w:t>
+            </w:r>
+            <w:proofErr w:type="gramStart"/>
+            <w:r>
+              <w:rPr>
+                <w:rFonts w:cs="Arial"/>
+                <w:b/>
+                <w:bCs/>
+                <w:sz w:val="28"/>
+                <w:szCs w:val="28"/>
+                <w:lang w:bidi="ta-IN"/>
+              </w:rPr>
+              <w:t>visargam</w:t>
+            </w:r>
+            <w:proofErr w:type="gramEnd"/>
             <w:r>
               <w:rPr>
                 <w:rFonts w:ascii="BRH Devanagari Extra" w:hAnsi="BRH Devanagari Extra" w:cs="BRH Devanagari Extra"/>
@@ -11219,8 +11765,20 @@
                 <w:lang w:bidi="ta-IN"/>
               </w:rPr>
               <w:br/>
+            </w:r>
+            <w:proofErr w:type="gramStart"/>
+            <w:r>
+              <w:rPr>
+                <w:rFonts w:cs="Arial"/>
+                <w:b/>
+                <w:bCs/>
+                <w:sz w:val="28"/>
+                <w:szCs w:val="28"/>
+                <w:lang w:bidi="ta-IN"/>
+              </w:rPr>
               <w:t>Statement  198</w:t>
             </w:r>
+            <w:proofErr w:type="gramEnd"/>
           </w:p>
         </w:tc>
         <w:tc>
@@ -11468,8 +12026,20 @@
                 <w:lang w:bidi="ta-IN"/>
               </w:rPr>
               <w:br/>
+            </w:r>
+            <w:proofErr w:type="gramStart"/>
+            <w:r>
+              <w:rPr>
+                <w:rFonts w:cs="Arial"/>
+                <w:b/>
+                <w:bCs/>
+                <w:sz w:val="28"/>
+                <w:szCs w:val="28"/>
+                <w:lang w:bidi="ta-IN"/>
+              </w:rPr>
               <w:t>Statement  203</w:t>
             </w:r>
+            <w:proofErr w:type="gramEnd"/>
           </w:p>
         </w:tc>
         <w:tc>
@@ -11788,7 +12358,6 @@
                 <w:szCs w:val="28"/>
                 <w:lang w:bidi="ta-IN"/>
               </w:rPr>
-              <w:lastRenderedPageBreak/>
               <w:t>Anuvaakam 10</w:t>
             </w:r>
           </w:p>
@@ -11825,8 +12394,20 @@
                 <w:lang w:bidi="ta-IN"/>
               </w:rPr>
               <w:br/>
+            </w:r>
+            <w:proofErr w:type="gramStart"/>
+            <w:r>
+              <w:rPr>
+                <w:rFonts w:cs="Arial"/>
+                <w:b/>
+                <w:bCs/>
+                <w:sz w:val="28"/>
+                <w:szCs w:val="28"/>
+                <w:lang w:bidi="ta-IN"/>
+              </w:rPr>
               <w:t>Statement  209</w:t>
             </w:r>
+            <w:proofErr w:type="gramEnd"/>
           </w:p>
         </w:tc>
         <w:tc>
@@ -12158,8 +12739,20 @@
                 <w:lang w:bidi="ta-IN"/>
               </w:rPr>
               <w:br/>
+            </w:r>
+            <w:proofErr w:type="gramStart"/>
+            <w:r>
+              <w:rPr>
+                <w:rFonts w:cs="Arial"/>
+                <w:b/>
+                <w:bCs/>
+                <w:sz w:val="28"/>
+                <w:szCs w:val="28"/>
+                <w:lang w:bidi="ta-IN"/>
+              </w:rPr>
               <w:t>Statement  249</w:t>
             </w:r>
+            <w:proofErr w:type="gramEnd"/>
           </w:p>
         </w:tc>
         <w:tc>
@@ -12350,8 +12943,20 @@
                 <w:lang w:bidi="ta-IN"/>
               </w:rPr>
               <w:br/>
+            </w:r>
+            <w:proofErr w:type="gramStart"/>
+            <w:r>
+              <w:rPr>
+                <w:rFonts w:cs="Arial"/>
+                <w:b/>
+                <w:bCs/>
+                <w:sz w:val="28"/>
+                <w:szCs w:val="28"/>
+                <w:lang w:bidi="ta-IN"/>
+              </w:rPr>
               <w:t>Statement  18</w:t>
             </w:r>
+            <w:proofErr w:type="gramEnd"/>
           </w:p>
         </w:tc>
         <w:tc>
@@ -12540,8 +13145,21 @@
                 <w:szCs w:val="28"/>
                 <w:lang w:bidi="ta-IN"/>
               </w:rPr>
-              <w:t>(visargam</w:t>
-            </w:r>
+              <w:t>(</w:t>
+            </w:r>
+            <w:proofErr w:type="gramStart"/>
+            <w:r>
+              <w:rPr>
+                <w:rFonts w:cs="Arial"/>
+                <w:b/>
+                <w:bCs/>
+                <w:sz w:val="28"/>
+                <w:szCs w:val="28"/>
+                <w:lang w:bidi="ta-IN"/>
+              </w:rPr>
+              <w:t>visargam</w:t>
+            </w:r>
+            <w:proofErr w:type="gramEnd"/>
             <w:r>
               <w:rPr>
                 <w:rFonts w:ascii="BRH Devanagari Extra" w:hAnsi="BRH Devanagari Extra" w:cs="BRH Devanagari Extra"/>
@@ -12636,8 +13254,20 @@
                 <w:lang w:bidi="ta-IN"/>
               </w:rPr>
               <w:br/>
+            </w:r>
+            <w:proofErr w:type="gramStart"/>
+            <w:r>
+              <w:rPr>
+                <w:rFonts w:cs="Arial"/>
+                <w:b/>
+                <w:bCs/>
+                <w:sz w:val="28"/>
+                <w:szCs w:val="28"/>
+                <w:lang w:bidi="ta-IN"/>
+              </w:rPr>
               <w:t>Statement  19</w:t>
             </w:r>
+            <w:proofErr w:type="gramEnd"/>
           </w:p>
         </w:tc>
         <w:tc>
@@ -12807,8 +13437,20 @@
                 <w:lang w:bidi="ta-IN"/>
               </w:rPr>
               <w:br/>
+            </w:r>
+            <w:proofErr w:type="gramStart"/>
+            <w:r>
+              <w:rPr>
+                <w:rFonts w:cs="Arial"/>
+                <w:b/>
+                <w:bCs/>
+                <w:sz w:val="28"/>
+                <w:szCs w:val="28"/>
+                <w:lang w:bidi="ta-IN"/>
+              </w:rPr>
               <w:t>Statement  31</w:t>
             </w:r>
+            <w:proofErr w:type="gramEnd"/>
           </w:p>
         </w:tc>
         <w:tc>
@@ -13055,8 +13697,20 @@
                 <w:lang w:bidi="ta-IN"/>
               </w:rPr>
               <w:br/>
+            </w:r>
+            <w:proofErr w:type="gramStart"/>
+            <w:r>
+              <w:rPr>
+                <w:rFonts w:cs="Arial"/>
+                <w:b/>
+                <w:bCs/>
+                <w:sz w:val="28"/>
+                <w:szCs w:val="28"/>
+                <w:lang w:bidi="ta-IN"/>
+              </w:rPr>
               <w:t>Statement  36</w:t>
             </w:r>
+            <w:proofErr w:type="gramEnd"/>
           </w:p>
         </w:tc>
         <w:tc>
@@ -13163,7 +13817,17 @@
                 <w:sz w:val="40"/>
                 <w:szCs w:val="40"/>
               </w:rPr>
-              <w:t xml:space="preserve"> lÉÏsÉþaÉëÏuÉÉ</w:t>
+              <w:t xml:space="preserve"> </w:t>
+            </w:r>
+            <w:r>
+              <w:rPr>
+                <w:rFonts w:ascii="BRH Devanagari Extra" w:hAnsi="BRH Devanagari Extra" w:cs="BRH Devanagari Extra"/>
+                <w:color w:val="000000"/>
+                <w:sz w:val="40"/>
+                <w:szCs w:val="40"/>
+              </w:rPr>
+              <w:lastRenderedPageBreak/>
+              <w:t>lÉÏsÉþaÉëÏuÉÉ</w:t>
             </w:r>
           </w:p>
         </w:tc>
@@ -13195,6 +13859,7 @@
                 <w:sz w:val="40"/>
                 <w:szCs w:val="40"/>
               </w:rPr>
+              <w:lastRenderedPageBreak/>
               <w:t>xÉ</w:t>
             </w:r>
             <w:r>
@@ -13288,6 +13953,7 @@
                 <w:sz w:val="40"/>
                 <w:szCs w:val="40"/>
               </w:rPr>
+              <w:lastRenderedPageBreak/>
               <w:t>lÉÏsÉþaÉëÏuÉÉ</w:t>
             </w:r>
           </w:p>
@@ -13328,6 +13994,7 @@
                 <w:szCs w:val="28"/>
                 <w:lang w:bidi="ta-IN"/>
               </w:rPr>
+              <w:lastRenderedPageBreak/>
               <w:t>Anuvaakam 11</w:t>
             </w:r>
           </w:p>
@@ -13364,8 +14031,20 @@
                 <w:lang w:bidi="ta-IN"/>
               </w:rPr>
               <w:br/>
+            </w:r>
+            <w:proofErr w:type="gramStart"/>
+            <w:r>
+              <w:rPr>
+                <w:rFonts w:cs="Arial"/>
+                <w:b/>
+                <w:bCs/>
+                <w:sz w:val="28"/>
+                <w:szCs w:val="28"/>
+                <w:lang w:bidi="ta-IN"/>
+              </w:rPr>
               <w:t>Statement  40</w:t>
             </w:r>
+            <w:proofErr w:type="gramEnd"/>
           </w:p>
         </w:tc>
         <w:tc>
@@ -13605,6 +14284,7 @@
                 <w:szCs w:val="40"/>
               </w:rPr>
             </w:pPr>
+            <w:proofErr w:type="gramStart"/>
             <w:r>
               <w:rPr>
                 <w:rFonts w:cs="Arial"/>
@@ -13627,6 +14307,7 @@
               </w:rPr>
               <w:t>d</w:t>
             </w:r>
+            <w:proofErr w:type="gramEnd"/>
             <w:r>
               <w:rPr>
                 <w:rFonts w:cs="Arial"/>
@@ -13714,7 +14395,6 @@
                 <w:szCs w:val="28"/>
                 <w:lang w:bidi="ta-IN"/>
               </w:rPr>
-              <w:lastRenderedPageBreak/>
               <w:t>Anuvaakam 11</w:t>
             </w:r>
           </w:p>
@@ -13751,8 +14431,20 @@
                 <w:lang w:bidi="ta-IN"/>
               </w:rPr>
               <w:br/>
+            </w:r>
+            <w:proofErr w:type="gramStart"/>
+            <w:r>
+              <w:rPr>
+                <w:rFonts w:cs="Arial"/>
+                <w:b/>
+                <w:bCs/>
+                <w:sz w:val="28"/>
+                <w:szCs w:val="28"/>
+                <w:lang w:bidi="ta-IN"/>
+              </w:rPr>
               <w:t>Statement  44</w:t>
             </w:r>
+            <w:proofErr w:type="gramEnd"/>
           </w:p>
         </w:tc>
         <w:tc>
@@ -14056,8 +14748,20 @@
                 <w:lang w:bidi="ta-IN"/>
               </w:rPr>
               <w:br/>
+            </w:r>
+            <w:proofErr w:type="gramStart"/>
+            <w:r>
+              <w:rPr>
+                <w:rFonts w:cs="Arial"/>
+                <w:b/>
+                <w:bCs/>
+                <w:sz w:val="28"/>
+                <w:szCs w:val="28"/>
+                <w:lang w:bidi="ta-IN"/>
+              </w:rPr>
               <w:t>Statement  98</w:t>
             </w:r>
+            <w:proofErr w:type="gramEnd"/>
           </w:p>
         </w:tc>
         <w:tc>
@@ -14313,6 +15017,17 @@
                 <w:lang w:bidi="ta-IN"/>
               </w:rPr>
               <w:br/>
+            </w:r>
+            <w:proofErr w:type="gramStart"/>
+            <w:r>
+              <w:rPr>
+                <w:rFonts w:cs="Arial"/>
+                <w:b/>
+                <w:bCs/>
+                <w:sz w:val="28"/>
+                <w:szCs w:val="28"/>
+                <w:lang w:bidi="ta-IN"/>
+              </w:rPr>
               <w:t xml:space="preserve">Statement  </w:t>
             </w:r>
             <w:r>
@@ -14337,6 +15052,7 @@
               </w:rPr>
               <w:t>3</w:t>
             </w:r>
+            <w:proofErr w:type="gramEnd"/>
           </w:p>
         </w:tc>
         <w:tc>
@@ -14536,6 +15252,28 @@
         </w:tc>
       </w:tr>
     </w:tbl>
+    <w:p>
+      <w:pPr>
+        <w:jc w:val="center"/>
+        <w:rPr>
+          <w:b/>
+          <w:bCs/>
+          <w:sz w:val="32"/>
+          <w:szCs w:val="32"/>
+          <w:u w:val="single"/>
+        </w:rPr>
+      </w:pPr>
+      <w:r>
+        <w:rPr>
+          <w:b/>
+          <w:bCs/>
+          <w:sz w:val="32"/>
+          <w:szCs w:val="32"/>
+          <w:u w:val="single"/>
+        </w:rPr>
+        <w:t>==============</w:t>
+      </w:r>
+    </w:p>
     <w:p>
       <w:pPr>
         <w:jc w:val="center"/>
@@ -14651,7 +15389,23 @@
           <w:b/>
           <w:bCs/>
         </w:rPr>
-        <w:t>(ignore those which are already incorporated in your book’s version and date)</w:t>
+        <w:t>(</w:t>
+      </w:r>
+      <w:proofErr w:type="gramStart"/>
+      <w:r>
+        <w:rPr>
+          <w:b/>
+          <w:bCs/>
+        </w:rPr>
+        <w:t>ignore</w:t>
+      </w:r>
+      <w:proofErr w:type="gramEnd"/>
+      <w:r>
+        <w:rPr>
+          <w:b/>
+          <w:bCs/>
+        </w:rPr>
+        <w:t xml:space="preserve"> those which are already incorporated in your book’s version and date)</w:t>
       </w:r>
     </w:p>
     <w:tbl>
@@ -14815,7 +15569,30 @@
                 <w:lang w:bidi="ta-IN"/>
               </w:rPr>
               <w:br/>
-              <w:t xml:space="preserve">Statement  78 last </w:t>
+            </w:r>
+            <w:proofErr w:type="gramStart"/>
+            <w:r>
+              <w:rPr>
+                <w:rFonts w:cs="Arial"/>
+                <w:b/>
+                <w:bCs/>
+                <w:sz w:val="28"/>
+                <w:szCs w:val="28"/>
+                <w:lang w:bidi="ta-IN"/>
+              </w:rPr>
+              <w:t>Statement  78</w:t>
+            </w:r>
+            <w:proofErr w:type="gramEnd"/>
+            <w:r>
+              <w:rPr>
+                <w:rFonts w:cs="Arial"/>
+                <w:b/>
+                <w:bCs/>
+                <w:sz w:val="28"/>
+                <w:szCs w:val="28"/>
+                <w:lang w:bidi="ta-IN"/>
+              </w:rPr>
+              <w:t xml:space="preserve"> last </w:t>
             </w:r>
           </w:p>
         </w:tc>
@@ -15007,6 +15784,7 @@
                 <w:szCs w:val="28"/>
                 <w:lang w:bidi="ta-IN"/>
               </w:rPr>
+              <w:lastRenderedPageBreak/>
               <w:t>Anuvaakam 1</w:t>
             </w:r>
             <w:r>
@@ -15019,8 +15797,20 @@
                 <w:lang w:bidi="ta-IN"/>
               </w:rPr>
               <w:br/>
+            </w:r>
+            <w:proofErr w:type="gramStart"/>
+            <w:r>
+              <w:rPr>
+                <w:rFonts w:cs="Arial"/>
+                <w:b/>
+                <w:bCs/>
+                <w:sz w:val="28"/>
+                <w:szCs w:val="28"/>
+                <w:lang w:bidi="ta-IN"/>
+              </w:rPr>
               <w:t>Statement  83</w:t>
             </w:r>
+            <w:proofErr w:type="gramEnd"/>
           </w:p>
           <w:p>
             <w:pPr>
@@ -15412,8 +16202,20 @@
                 <w:lang w:bidi="ta-IN"/>
               </w:rPr>
               <w:br/>
+            </w:r>
+            <w:proofErr w:type="gramStart"/>
+            <w:r>
+              <w:rPr>
+                <w:rFonts w:cs="Arial"/>
+                <w:b/>
+                <w:bCs/>
+                <w:sz w:val="28"/>
+                <w:szCs w:val="28"/>
+                <w:lang w:bidi="ta-IN"/>
+              </w:rPr>
               <w:t>Statement  111</w:t>
             </w:r>
+            <w:proofErr w:type="gramEnd"/>
           </w:p>
           <w:p>
             <w:pPr>
@@ -15682,8 +16484,20 @@
                 <w:lang w:bidi="ta-IN"/>
               </w:rPr>
               <w:br/>
+            </w:r>
+            <w:proofErr w:type="gramStart"/>
+            <w:r>
+              <w:rPr>
+                <w:rFonts w:cs="Arial"/>
+                <w:b/>
+                <w:bCs/>
+                <w:sz w:val="28"/>
+                <w:szCs w:val="28"/>
+                <w:lang w:bidi="ta-IN"/>
+              </w:rPr>
               <w:t>Statement  111</w:t>
             </w:r>
+            <w:proofErr w:type="gramEnd"/>
           </w:p>
           <w:p>
             <w:pPr>
@@ -15898,7 +16712,6 @@
                 <w:szCs w:val="28"/>
                 <w:lang w:bidi="ta-IN"/>
               </w:rPr>
-              <w:lastRenderedPageBreak/>
               <w:t>Anuvaakam 1</w:t>
             </w:r>
             <w:r>
@@ -15911,7 +16724,30 @@
                 <w:lang w:bidi="ta-IN"/>
               </w:rPr>
               <w:br/>
-              <w:t xml:space="preserve">Statement  119,121,123 </w:t>
+            </w:r>
+            <w:proofErr w:type="gramStart"/>
+            <w:r>
+              <w:rPr>
+                <w:rFonts w:cs="Arial"/>
+                <w:b/>
+                <w:bCs/>
+                <w:sz w:val="28"/>
+                <w:szCs w:val="28"/>
+                <w:lang w:bidi="ta-IN"/>
+              </w:rPr>
+              <w:t>Statement  119,121,123</w:t>
+            </w:r>
+            <w:proofErr w:type="gramEnd"/>
+            <w:r>
+              <w:rPr>
+                <w:rFonts w:cs="Arial"/>
+                <w:b/>
+                <w:bCs/>
+                <w:sz w:val="28"/>
+                <w:szCs w:val="28"/>
+                <w:lang w:bidi="ta-IN"/>
+              </w:rPr>
+              <w:t xml:space="preserve"> </w:t>
             </w:r>
             <w:r>
               <w:rPr>
@@ -16143,8 +16979,20 @@
                 <w:lang w:bidi="ta-IN"/>
               </w:rPr>
               <w:br/>
+            </w:r>
+            <w:proofErr w:type="gramStart"/>
+            <w:r>
+              <w:rPr>
+                <w:rFonts w:cs="Arial"/>
+                <w:b/>
+                <w:bCs/>
+                <w:sz w:val="28"/>
+                <w:szCs w:val="28"/>
+                <w:lang w:bidi="ta-IN"/>
+              </w:rPr>
               <w:t>Statement  131</w:t>
             </w:r>
+            <w:proofErr w:type="gramEnd"/>
           </w:p>
           <w:p>
             <w:pPr>
@@ -16477,8 +17325,20 @@
                 <w:lang w:bidi="ta-IN"/>
               </w:rPr>
               <w:br/>
+            </w:r>
+            <w:proofErr w:type="gramStart"/>
+            <w:r>
+              <w:rPr>
+                <w:rFonts w:cs="Arial"/>
+                <w:b/>
+                <w:bCs/>
+                <w:sz w:val="28"/>
+                <w:szCs w:val="28"/>
+                <w:lang w:bidi="ta-IN"/>
+              </w:rPr>
               <w:t>Statement  150</w:t>
             </w:r>
+            <w:proofErr w:type="gramEnd"/>
           </w:p>
         </w:tc>
         <w:tc>
@@ -17074,6 +17934,7 @@
                 <w:szCs w:val="28"/>
                 <w:lang w:bidi="ta-IN"/>
               </w:rPr>
+              <w:lastRenderedPageBreak/>
               <w:t>Statement 2</w:t>
             </w:r>
             <w:r>
@@ -17117,7 +17978,29 @@
                 <w:szCs w:val="28"/>
                 <w:lang w:bidi="ta-IN"/>
               </w:rPr>
-              <w:t>1st &amp;  3rd  line</w:t>
+              <w:t xml:space="preserve">1st </w:t>
+            </w:r>
+            <w:proofErr w:type="gramStart"/>
+            <w:r>
+              <w:rPr>
+                <w:rFonts w:cs="Arial"/>
+                <w:bCs/>
+                <w:sz w:val="28"/>
+                <w:szCs w:val="28"/>
+                <w:lang w:bidi="ta-IN"/>
+              </w:rPr>
+              <w:t>&amp;  3</w:t>
+            </w:r>
+            <w:proofErr w:type="gramEnd"/>
+            <w:r>
+              <w:rPr>
+                <w:rFonts w:cs="Arial"/>
+                <w:bCs/>
+                <w:sz w:val="28"/>
+                <w:szCs w:val="28"/>
+                <w:lang w:bidi="ta-IN"/>
+              </w:rPr>
+              <w:t>rd  line</w:t>
             </w:r>
           </w:p>
         </w:tc>
@@ -17148,6 +18031,7 @@
                 <w:sz w:val="40"/>
                 <w:szCs w:val="40"/>
               </w:rPr>
+              <w:lastRenderedPageBreak/>
               <w:t>xiÉÉþrÉÔ</w:t>
             </w:r>
             <w:r>
@@ -17345,8 +18229,20 @@
                 <w:lang w:bidi="ta-IN"/>
               </w:rPr>
               <w:br/>
+            </w:r>
+            <w:proofErr w:type="gramStart"/>
+            <w:r>
+              <w:rPr>
+                <w:rFonts w:cs="Arial"/>
+                <w:b/>
+                <w:bCs/>
+                <w:sz w:val="28"/>
+                <w:szCs w:val="28"/>
+                <w:lang w:bidi="ta-IN"/>
+              </w:rPr>
               <w:t>Statement  66</w:t>
             </w:r>
+            <w:proofErr w:type="gramEnd"/>
           </w:p>
           <w:p>
             <w:pPr>
@@ -17529,8 +18425,20 @@
                 <w:lang w:bidi="ta-IN"/>
               </w:rPr>
               <w:br/>
+            </w:r>
+            <w:proofErr w:type="gramStart"/>
+            <w:r>
+              <w:rPr>
+                <w:rFonts w:cs="Arial"/>
+                <w:b/>
+                <w:bCs/>
+                <w:sz w:val="28"/>
+                <w:szCs w:val="28"/>
+                <w:lang w:bidi="ta-IN"/>
+              </w:rPr>
               <w:t>Statement  106</w:t>
             </w:r>
+            <w:proofErr w:type="gramEnd"/>
           </w:p>
           <w:p>
             <w:pPr>
@@ -17748,7 +18656,6 @@
                 <w:szCs w:val="28"/>
                 <w:lang w:bidi="ta-IN"/>
               </w:rPr>
-              <w:lastRenderedPageBreak/>
               <w:t>Anuvaakam 5</w:t>
             </w:r>
           </w:p>
@@ -18034,8 +18941,20 @@
                 <w:lang w:bidi="ta-IN"/>
               </w:rPr>
               <w:br/>
+            </w:r>
+            <w:proofErr w:type="gramStart"/>
+            <w:r>
+              <w:rPr>
+                <w:rFonts w:cs="Arial"/>
+                <w:b/>
+                <w:bCs/>
+                <w:sz w:val="28"/>
+                <w:szCs w:val="28"/>
+                <w:lang w:bidi="ta-IN"/>
+              </w:rPr>
               <w:t>Statement  68</w:t>
             </w:r>
+            <w:proofErr w:type="gramEnd"/>
           </w:p>
         </w:tc>
         <w:tc>
@@ -18180,8 +19099,20 @@
                 <w:lang w:bidi="ta-IN"/>
               </w:rPr>
               <w:br/>
+            </w:r>
+            <w:proofErr w:type="gramStart"/>
+            <w:r>
+              <w:rPr>
+                <w:rFonts w:cs="Arial"/>
+                <w:b/>
+                <w:bCs/>
+                <w:sz w:val="28"/>
+                <w:szCs w:val="28"/>
+                <w:lang w:bidi="ta-IN"/>
+              </w:rPr>
               <w:t>Statement  72</w:t>
             </w:r>
+            <w:proofErr w:type="gramEnd"/>
           </w:p>
         </w:tc>
         <w:tc>
@@ -18429,7 +19360,29 @@
                 <w:szCs w:val="28"/>
                 <w:lang w:bidi="ta-IN"/>
               </w:rPr>
-              <w:t>Statement 73 ( 1 error)</w:t>
+              <w:t xml:space="preserve">Statement 73 </w:t>
+            </w:r>
+            <w:proofErr w:type="gramStart"/>
+            <w:r>
+              <w:rPr>
+                <w:rFonts w:cs="Arial"/>
+                <w:b/>
+                <w:bCs/>
+                <w:szCs w:val="28"/>
+                <w:lang w:bidi="ta-IN"/>
+              </w:rPr>
+              <w:t>( 1</w:t>
+            </w:r>
+            <w:proofErr w:type="gramEnd"/>
+            <w:r>
+              <w:rPr>
+                <w:rFonts w:cs="Arial"/>
+                <w:b/>
+                <w:bCs/>
+                <w:szCs w:val="28"/>
+                <w:lang w:bidi="ta-IN"/>
+              </w:rPr>
+              <w:t xml:space="preserve"> error)</w:t>
             </w:r>
           </w:p>
           <w:p>
@@ -18453,7 +19406,29 @@
                 <w:szCs w:val="28"/>
                 <w:lang w:bidi="ta-IN"/>
               </w:rPr>
-              <w:t>Statement 74 ( 2 errors</w:t>
+              <w:t xml:space="preserve">Statement 74 </w:t>
+            </w:r>
+            <w:proofErr w:type="gramStart"/>
+            <w:r>
+              <w:rPr>
+                <w:rFonts w:cs="Arial"/>
+                <w:b/>
+                <w:bCs/>
+                <w:szCs w:val="28"/>
+                <w:lang w:bidi="ta-IN"/>
+              </w:rPr>
+              <w:t>( 2</w:t>
+            </w:r>
+            <w:proofErr w:type="gramEnd"/>
+            <w:r>
+              <w:rPr>
+                <w:rFonts w:cs="Arial"/>
+                <w:b/>
+                <w:bCs/>
+                <w:szCs w:val="28"/>
+                <w:lang w:bidi="ta-IN"/>
+              </w:rPr>
+              <w:t xml:space="preserve"> errors</w:t>
             </w:r>
             <w:r>
               <w:rPr>
@@ -18658,17 +19633,37 @@
                 <w:sz w:val="36"/>
                 <w:szCs w:val="36"/>
               </w:rPr>
-              <w:t xml:space="preserve"> ( </w:t>
-            </w:r>
-            <w:r>
-              <w:rPr>
-                <w:rFonts w:cs="Arial"/>
-                <w:bCs/>
-                <w:color w:val="000000"/>
-                <w:sz w:val="28"/>
-                <w:szCs w:val="28"/>
-              </w:rPr>
-              <w:t>avargraham inserted</w:t>
+              <w:t xml:space="preserve"> </w:t>
+            </w:r>
+            <w:proofErr w:type="gramStart"/>
+            <w:r>
+              <w:rPr>
+                <w:rFonts w:ascii="BRH Devanagari Extra" w:hAnsi="BRH Devanagari Extra" w:cs="BRH Devanagari Extra"/>
+                <w:sz w:val="36"/>
+                <w:szCs w:val="36"/>
+              </w:rPr>
+              <w:t xml:space="preserve">( </w:t>
+            </w:r>
+            <w:r>
+              <w:rPr>
+                <w:rFonts w:cs="Arial"/>
+                <w:bCs/>
+                <w:color w:val="000000"/>
+                <w:sz w:val="28"/>
+                <w:szCs w:val="28"/>
+              </w:rPr>
+              <w:t>avargraham</w:t>
+            </w:r>
+            <w:proofErr w:type="gramEnd"/>
+            <w:r>
+              <w:rPr>
+                <w:rFonts w:cs="Arial"/>
+                <w:bCs/>
+                <w:color w:val="000000"/>
+                <w:sz w:val="28"/>
+                <w:szCs w:val="28"/>
+              </w:rPr>
+              <w:t xml:space="preserve"> inserted</w:t>
             </w:r>
             <w:r>
               <w:rPr>
@@ -18743,7 +19738,31 @@
                 <w:szCs w:val="28"/>
                 <w:lang w:bidi="ta-IN"/>
               </w:rPr>
-              <w:t xml:space="preserve">Once in 87 , </w:t>
+              <w:t xml:space="preserve">Once in </w:t>
+            </w:r>
+            <w:proofErr w:type="gramStart"/>
+            <w:r>
+              <w:rPr>
+                <w:rFonts w:cs="Arial"/>
+                <w:b/>
+                <w:bCs/>
+                <w:sz w:val="28"/>
+                <w:szCs w:val="28"/>
+                <w:lang w:bidi="ta-IN"/>
+              </w:rPr>
+              <w:t>87 ,</w:t>
+            </w:r>
+            <w:proofErr w:type="gramEnd"/>
+            <w:r>
+              <w:rPr>
+                <w:rFonts w:cs="Arial"/>
+                <w:b/>
+                <w:bCs/>
+                <w:sz w:val="28"/>
+                <w:szCs w:val="28"/>
+                <w:lang w:bidi="ta-IN"/>
+              </w:rPr>
+              <w:t xml:space="preserve"> </w:t>
             </w:r>
             <w:r>
               <w:rPr>
@@ -18971,6 +19990,7 @@
                 <w:szCs w:val="28"/>
                 <w:lang w:bidi="ta-IN"/>
               </w:rPr>
+              <w:lastRenderedPageBreak/>
               <w:t>Anuvaakam 10</w:t>
             </w:r>
             <w:r>
@@ -19550,7 +20570,6 @@
                 <w:szCs w:val="28"/>
                 <w:lang w:bidi="ta-IN"/>
               </w:rPr>
-              <w:lastRenderedPageBreak/>
               <w:t>Anuvaakam 10</w:t>
             </w:r>
             <w:r>
@@ -20566,44 +21585,56 @@
                 <w:lang w:bidi="ta-IN"/>
               </w:rPr>
             </w:pPr>
-            <w:r>
-              <w:rPr>
-                <w:rFonts w:cs="Arial"/>
-                <w:bCs/>
-                <w:szCs w:val="28"/>
-                <w:lang w:bidi="ta-IN"/>
-              </w:rPr>
-              <w:t>( one correction)</w:t>
-            </w:r>
-          </w:p>
-          <w:p>
-            <w:pPr>
-              <w:spacing w:before="0" w:line="240" w:lineRule="auto"/>
-              <w:rPr>
-                <w:rFonts w:cs="Arial"/>
-                <w:bCs/>
-                <w:szCs w:val="28"/>
-                <w:lang w:bidi="ta-IN"/>
-              </w:rPr>
-            </w:pPr>
-          </w:p>
-          <w:p>
-            <w:pPr>
-              <w:spacing w:before="0" w:line="240" w:lineRule="auto"/>
-              <w:rPr>
-                <w:rFonts w:cs="Arial"/>
-                <w:bCs/>
-                <w:szCs w:val="28"/>
-                <w:lang w:bidi="ta-IN"/>
-              </w:rPr>
-            </w:pPr>
-            <w:r>
-              <w:rPr>
-                <w:rFonts w:cs="Arial"/>
-                <w:bCs/>
-                <w:szCs w:val="28"/>
-                <w:lang w:bidi="ta-IN"/>
-              </w:rPr>
+            <w:proofErr w:type="gramStart"/>
+            <w:r>
+              <w:rPr>
+                <w:rFonts w:cs="Arial"/>
+                <w:bCs/>
+                <w:szCs w:val="28"/>
+                <w:lang w:bidi="ta-IN"/>
+              </w:rPr>
+              <w:t>( one</w:t>
+            </w:r>
+            <w:proofErr w:type="gramEnd"/>
+            <w:r>
+              <w:rPr>
+                <w:rFonts w:cs="Arial"/>
+                <w:bCs/>
+                <w:szCs w:val="28"/>
+                <w:lang w:bidi="ta-IN"/>
+              </w:rPr>
+              <w:t xml:space="preserve"> correction)</w:t>
+            </w:r>
+          </w:p>
+          <w:p>
+            <w:pPr>
+              <w:spacing w:before="0" w:line="240" w:lineRule="auto"/>
+              <w:rPr>
+                <w:rFonts w:cs="Arial"/>
+                <w:bCs/>
+                <w:szCs w:val="28"/>
+                <w:lang w:bidi="ta-IN"/>
+              </w:rPr>
+            </w:pPr>
+          </w:p>
+          <w:p>
+            <w:pPr>
+              <w:spacing w:before="0" w:line="240" w:lineRule="auto"/>
+              <w:rPr>
+                <w:rFonts w:cs="Arial"/>
+                <w:bCs/>
+                <w:szCs w:val="28"/>
+                <w:lang w:bidi="ta-IN"/>
+              </w:rPr>
+            </w:pPr>
+            <w:r>
+              <w:rPr>
+                <w:rFonts w:cs="Arial"/>
+                <w:bCs/>
+                <w:szCs w:val="28"/>
+                <w:lang w:bidi="ta-IN"/>
+              </w:rPr>
+              <w:lastRenderedPageBreak/>
               <w:t xml:space="preserve">Statement 20 </w:t>
             </w:r>
             <w:r>
@@ -20649,29 +21680,69 @@
                 <w:szCs w:val="28"/>
                 <w:lang w:bidi="ta-IN"/>
               </w:rPr>
-              <w:t xml:space="preserve"> ( 2 corrections)</w:t>
-            </w:r>
-          </w:p>
-          <w:p>
-            <w:pPr>
-              <w:spacing w:before="0" w:line="240" w:lineRule="auto"/>
-              <w:rPr>
-                <w:rFonts w:cs="Arial"/>
-                <w:b/>
-                <w:bCs/>
-                <w:sz w:val="28"/>
-                <w:szCs w:val="28"/>
-                <w:lang w:bidi="ta-IN"/>
-              </w:rPr>
-            </w:pPr>
-            <w:r>
-              <w:rPr>
-                <w:rFonts w:cs="Arial"/>
-                <w:bCs/>
-                <w:szCs w:val="28"/>
-                <w:lang w:bidi="ta-IN"/>
-              </w:rPr>
-              <w:t>(all 3 corrections are for same word formations)</w:t>
+              <w:t xml:space="preserve"> </w:t>
+            </w:r>
+            <w:proofErr w:type="gramStart"/>
+            <w:r>
+              <w:rPr>
+                <w:rFonts w:cs="Arial"/>
+                <w:bCs/>
+                <w:szCs w:val="28"/>
+                <w:lang w:bidi="ta-IN"/>
+              </w:rPr>
+              <w:t>( 2</w:t>
+            </w:r>
+            <w:proofErr w:type="gramEnd"/>
+            <w:r>
+              <w:rPr>
+                <w:rFonts w:cs="Arial"/>
+                <w:bCs/>
+                <w:szCs w:val="28"/>
+                <w:lang w:bidi="ta-IN"/>
+              </w:rPr>
+              <w:t xml:space="preserve"> corrections)</w:t>
+            </w:r>
+          </w:p>
+          <w:p>
+            <w:pPr>
+              <w:spacing w:before="0" w:line="240" w:lineRule="auto"/>
+              <w:rPr>
+                <w:rFonts w:cs="Arial"/>
+                <w:b/>
+                <w:bCs/>
+                <w:sz w:val="28"/>
+                <w:szCs w:val="28"/>
+                <w:lang w:bidi="ta-IN"/>
+              </w:rPr>
+            </w:pPr>
+            <w:r>
+              <w:rPr>
+                <w:rFonts w:cs="Arial"/>
+                <w:bCs/>
+                <w:szCs w:val="28"/>
+                <w:lang w:bidi="ta-IN"/>
+              </w:rPr>
+              <w:t>(</w:t>
+            </w:r>
+            <w:proofErr w:type="gramStart"/>
+            <w:r>
+              <w:rPr>
+                <w:rFonts w:cs="Arial"/>
+                <w:bCs/>
+                <w:szCs w:val="28"/>
+                <w:lang w:bidi="ta-IN"/>
+              </w:rPr>
+              <w:t>all</w:t>
+            </w:r>
+            <w:proofErr w:type="gramEnd"/>
+            <w:r>
+              <w:rPr>
+                <w:rFonts w:cs="Arial"/>
+                <w:bCs/>
+                <w:szCs w:val="28"/>
+                <w:lang w:bidi="ta-IN"/>
+              </w:rPr>
+              <w:t xml:space="preserve"> 3 corrections are for same word formations)</w:t>
             </w:r>
           </w:p>
         </w:tc>
@@ -20702,6 +21773,7 @@
                 <w:sz w:val="40"/>
                 <w:szCs w:val="40"/>
               </w:rPr>
+              <w:lastRenderedPageBreak/>
               <w:t>zÉ</w:t>
             </w:r>
             <w:r>
@@ -20887,8 +21959,20 @@
                 <w:lang w:bidi="ta-IN"/>
               </w:rPr>
               <w:br/>
+            </w:r>
+            <w:proofErr w:type="gramStart"/>
+            <w:r>
+              <w:rPr>
+                <w:rFonts w:cs="Arial"/>
+                <w:b/>
+                <w:bCs/>
+                <w:sz w:val="28"/>
+                <w:szCs w:val="28"/>
+                <w:lang w:bidi="ta-IN"/>
+              </w:rPr>
               <w:t>Statement  47</w:t>
             </w:r>
+            <w:proofErr w:type="gramEnd"/>
           </w:p>
           <w:p>
             <w:pPr>
@@ -21234,8 +22318,20 @@
                 <w:lang w:bidi="ta-IN"/>
               </w:rPr>
               <w:br/>
+            </w:r>
+            <w:proofErr w:type="gramStart"/>
+            <w:r>
+              <w:rPr>
+                <w:rFonts w:cs="Arial"/>
+                <w:b/>
+                <w:bCs/>
+                <w:sz w:val="28"/>
+                <w:szCs w:val="28"/>
+                <w:lang w:bidi="ta-IN"/>
+              </w:rPr>
               <w:t>Statement  47</w:t>
             </w:r>
+            <w:proofErr w:type="gramEnd"/>
           </w:p>
           <w:p>
             <w:pPr>
@@ -21575,7 +22671,6 @@
                 <w:szCs w:val="28"/>
                 <w:lang w:bidi="ta-IN"/>
               </w:rPr>
-              <w:lastRenderedPageBreak/>
               <w:t>Anuvaakam 11</w:t>
             </w:r>
             <w:r>
@@ -21588,8 +22683,20 @@
                 <w:lang w:bidi="ta-IN"/>
               </w:rPr>
               <w:br/>
+            </w:r>
+            <w:proofErr w:type="gramStart"/>
+            <w:r>
+              <w:rPr>
+                <w:rFonts w:cs="Arial"/>
+                <w:b/>
+                <w:bCs/>
+                <w:sz w:val="28"/>
+                <w:szCs w:val="28"/>
+                <w:lang w:bidi="ta-IN"/>
+              </w:rPr>
               <w:t>Statement  58</w:t>
             </w:r>
+            <w:proofErr w:type="gramEnd"/>
           </w:p>
           <w:p>
             <w:pPr>
@@ -21856,7 +22963,30 @@
                 <w:lang w:bidi="ta-IN"/>
               </w:rPr>
               <w:br/>
-              <w:t xml:space="preserve">Statement  60, 61 &amp; 62 </w:t>
+            </w:r>
+            <w:proofErr w:type="gramStart"/>
+            <w:r>
+              <w:rPr>
+                <w:rFonts w:cs="Arial"/>
+                <w:b/>
+                <w:bCs/>
+                <w:sz w:val="28"/>
+                <w:szCs w:val="28"/>
+                <w:lang w:bidi="ta-IN"/>
+              </w:rPr>
+              <w:t>Statement  60</w:t>
+            </w:r>
+            <w:proofErr w:type="gramEnd"/>
+            <w:r>
+              <w:rPr>
+                <w:rFonts w:cs="Arial"/>
+                <w:b/>
+                <w:bCs/>
+                <w:sz w:val="28"/>
+                <w:szCs w:val="28"/>
+                <w:lang w:bidi="ta-IN"/>
+              </w:rPr>
+              <w:t xml:space="preserve">, 61 &amp; 62 </w:t>
             </w:r>
             <w:r>
               <w:rPr>
@@ -22061,8 +23191,20 @@
                 <w:lang w:bidi="ta-IN"/>
               </w:rPr>
               <w:br/>
+            </w:r>
+            <w:proofErr w:type="gramStart"/>
+            <w:r>
+              <w:rPr>
+                <w:rFonts w:cs="Arial"/>
+                <w:b/>
+                <w:bCs/>
+                <w:sz w:val="28"/>
+                <w:szCs w:val="28"/>
+                <w:lang w:bidi="ta-IN"/>
+              </w:rPr>
               <w:t>Statement  67</w:t>
             </w:r>
+            <w:proofErr w:type="gramEnd"/>
             <w:r>
               <w:rPr>
                 <w:rFonts w:cs="Arial"/>
@@ -22283,7 +23425,30 @@
                 <w:lang w:bidi="ta-IN"/>
               </w:rPr>
               <w:br/>
-              <w:t xml:space="preserve">Statement  108,109,110 </w:t>
+            </w:r>
+            <w:proofErr w:type="gramStart"/>
+            <w:r>
+              <w:rPr>
+                <w:rFonts w:cs="Arial"/>
+                <w:b/>
+                <w:bCs/>
+                <w:sz w:val="28"/>
+                <w:szCs w:val="28"/>
+                <w:lang w:bidi="ta-IN"/>
+              </w:rPr>
+              <w:t>Statement  108,109,110</w:t>
+            </w:r>
+            <w:proofErr w:type="gramEnd"/>
+            <w:r>
+              <w:rPr>
+                <w:rFonts w:cs="Arial"/>
+                <w:b/>
+                <w:bCs/>
+                <w:sz w:val="28"/>
+                <w:szCs w:val="28"/>
+                <w:lang w:bidi="ta-IN"/>
+              </w:rPr>
+              <w:t xml:space="preserve"> </w:t>
             </w:r>
             <w:r>
               <w:rPr>
@@ -22850,6 +24015,7 @@
                 <w:szCs w:val="28"/>
                 <w:lang w:bidi="ta-IN"/>
               </w:rPr>
+              <w:lastRenderedPageBreak/>
               <w:t xml:space="preserve"> 2 corrections</w:t>
             </w:r>
           </w:p>
@@ -22879,6 +24045,7 @@
                 <w:sz w:val="40"/>
                 <w:szCs w:val="40"/>
               </w:rPr>
+              <w:lastRenderedPageBreak/>
               <w:t>qÉÉ</w:t>
             </w:r>
             <w:r>
@@ -22953,6 +24120,7 @@
                 <w:sz w:val="40"/>
                 <w:szCs w:val="40"/>
               </w:rPr>
+              <w:lastRenderedPageBreak/>
               <w:t>qÉÉ</w:t>
             </w:r>
             <w:r>
@@ -23034,6 +24202,7 @@
                 <w:szCs w:val="28"/>
                 <w:lang w:bidi="ta-IN"/>
               </w:rPr>
+              <w:lastRenderedPageBreak/>
               <w:t xml:space="preserve">Chapter 12 trymbakam </w:t>
             </w:r>
           </w:p>
@@ -23104,6 +24273,7 @@
                 <w:szCs w:val="40"/>
               </w:rPr>
             </w:pPr>
+            <w:proofErr w:type="gramStart"/>
             <w:r>
               <w:rPr>
                 <w:rFonts w:ascii="BRH Devanagari Extra" w:hAnsi="BRH Devanagari Extra" w:cs="BRH Devanagari Extra"/>
@@ -23130,6 +24300,7 @@
               </w:rPr>
               <w:t>ÿ(</w:t>
             </w:r>
+            <w:proofErr w:type="gramEnd"/>
             <w:r>
               <w:rPr>
                 <w:rFonts w:cs="Arial"/>
@@ -23212,6 +24383,7 @@
                 <w:szCs w:val="40"/>
               </w:rPr>
             </w:pPr>
+            <w:proofErr w:type="gramStart"/>
             <w:r>
               <w:rPr>
                 <w:rFonts w:ascii="BRH Devanagari Extra" w:hAnsi="BRH Devanagari Extra" w:cs="BRH Devanagari Extra"/>
@@ -23257,6 +24429,7 @@
               </w:rPr>
               <w:t>(</w:t>
             </w:r>
+            <w:proofErr w:type="gramEnd"/>
             <w:r>
               <w:rPr>
                 <w:rFonts w:cs="Arial"/>
@@ -23403,7 +24576,6 @@
                 <w:szCs w:val="28"/>
                 <w:lang w:bidi="ta-IN"/>
               </w:rPr>
-              <w:lastRenderedPageBreak/>
               <w:t xml:space="preserve">Chapter 13 tamusthu hi </w:t>
             </w:r>
           </w:p>
@@ -23465,7 +24637,6 @@
                 <w:sz w:val="40"/>
                 <w:szCs w:val="40"/>
               </w:rPr>
-              <w:lastRenderedPageBreak/>
               <w:t>qÉ</w:t>
             </w:r>
             <w:r>
@@ -23543,7 +24714,6 @@
                 <w:sz w:val="40"/>
                 <w:szCs w:val="40"/>
               </w:rPr>
-              <w:lastRenderedPageBreak/>
               <w:t xml:space="preserve"> </w:t>
             </w:r>
           </w:p>
@@ -23565,7 +24735,6 @@
                 <w:sz w:val="40"/>
                 <w:szCs w:val="40"/>
               </w:rPr>
-              <w:lastRenderedPageBreak/>
               <w:t>qÉ</w:t>
             </w:r>
             <w:r>
@@ -23683,7 +24852,18 @@
                 <w:sz w:val="28"/>
                 <w:szCs w:val="28"/>
               </w:rPr>
-              <w:t>No.22</w:t>
+              <w:t>No.</w:t>
+            </w:r>
+            <w:proofErr w:type="gramStart"/>
+            <w:r>
+              <w:rPr>
+                <w:rFonts w:cs="Arial"/>
+                <w:bCs/>
+                <w:color w:val="000000"/>
+                <w:sz w:val="28"/>
+                <w:szCs w:val="28"/>
+              </w:rPr>
+              <w:t>22</w:t>
             </w:r>
             <w:r>
               <w:rPr>
@@ -23715,6 +24895,7 @@
               </w:rPr>
               <w:t>2</w:t>
             </w:r>
+            <w:proofErr w:type="gramEnd"/>
             <w:r>
               <w:rPr>
                 <w:rFonts w:ascii="BRH Devanagari Extra" w:hAnsi="BRH Devanagari Extra" w:cs="BRH Devanagari Extra"/>
@@ -23774,7 +24955,18 @@
                 <w:sz w:val="28"/>
                 <w:szCs w:val="28"/>
               </w:rPr>
-              <w:t>No.25</w:t>
+              <w:t>No.</w:t>
+            </w:r>
+            <w:proofErr w:type="gramStart"/>
+            <w:r>
+              <w:rPr>
+                <w:rFonts w:cs="Arial"/>
+                <w:bCs/>
+                <w:color w:val="000000"/>
+                <w:sz w:val="28"/>
+                <w:szCs w:val="28"/>
+              </w:rPr>
+              <w:t>25</w:t>
             </w:r>
             <w:r>
               <w:rPr>
@@ -23796,6 +24988,7 @@
               </w:rPr>
               <w:t xml:space="preserve"> 1</w:t>
             </w:r>
+            <w:proofErr w:type="gramEnd"/>
             <w:r>
               <w:rPr>
                 <w:rFonts w:ascii="BRH Devanagari Extra" w:hAnsi="BRH Devanagari Extra" w:cs="BRH Devanagari Extra"/>
@@ -23855,7 +25048,18 @@
                 <w:sz w:val="28"/>
                 <w:szCs w:val="28"/>
               </w:rPr>
-              <w:t>No.27</w:t>
+              <w:t>No.</w:t>
+            </w:r>
+            <w:proofErr w:type="gramStart"/>
+            <w:r>
+              <w:rPr>
+                <w:rFonts w:cs="Arial"/>
+                <w:bCs/>
+                <w:color w:val="000000"/>
+                <w:sz w:val="28"/>
+                <w:szCs w:val="28"/>
+              </w:rPr>
+              <w:t>27</w:t>
             </w:r>
             <w:r>
               <w:rPr>
@@ -23877,6 +25081,7 @@
               </w:rPr>
               <w:t xml:space="preserve"> 2</w:t>
             </w:r>
+            <w:proofErr w:type="gramEnd"/>
             <w:r>
               <w:rPr>
                 <w:rFonts w:ascii="BRH Devanagari Extra" w:hAnsi="BRH Devanagari Extra" w:cs="BRH Devanagari Extra"/>
@@ -23935,7 +25140,18 @@
                 <w:sz w:val="28"/>
                 <w:szCs w:val="28"/>
               </w:rPr>
-              <w:t>No.30</w:t>
+              <w:t>No.</w:t>
+            </w:r>
+            <w:proofErr w:type="gramStart"/>
+            <w:r>
+              <w:rPr>
+                <w:rFonts w:cs="Arial"/>
+                <w:bCs/>
+                <w:color w:val="000000"/>
+                <w:sz w:val="28"/>
+                <w:szCs w:val="28"/>
+              </w:rPr>
+              <w:t>30</w:t>
             </w:r>
             <w:r>
               <w:rPr>
@@ -23957,6 +25173,7 @@
               </w:rPr>
               <w:t xml:space="preserve"> 2</w:t>
             </w:r>
+            <w:proofErr w:type="gramEnd"/>
             <w:r>
               <w:rPr>
                 <w:rFonts w:ascii="BRH Devanagari Extra" w:hAnsi="BRH Devanagari Extra" w:cs="BRH Devanagari Extra"/>
@@ -24021,7 +25238,6 @@
                 <w:szCs w:val="28"/>
                 <w:lang w:bidi="ta-IN"/>
               </w:rPr>
-              <w:lastRenderedPageBreak/>
               <w:t>Chapter 13</w:t>
             </w:r>
             <w:r>
@@ -24575,6 +25791,7 @@
               </w:rPr>
               <w:t>(</w:t>
             </w:r>
+            <w:proofErr w:type="gramStart"/>
             <w:r>
               <w:rPr>
                 <w:rFonts w:cs="Arial"/>
@@ -24585,6 +25802,7 @@
               </w:rPr>
               <w:t>avagraha</w:t>
             </w:r>
+            <w:proofErr w:type="gramEnd"/>
             <w:r>
               <w:rPr>
                 <w:rFonts w:cs="Arial"/>
@@ -24633,6 +25851,7 @@
                 <w:szCs w:val="28"/>
                 <w:lang w:bidi="ta-IN"/>
               </w:rPr>
+              <w:lastRenderedPageBreak/>
               <w:t>Chapter 13</w:t>
             </w:r>
             <w:r>
@@ -24998,6 +26217,16 @@
           <w:u w:val="single"/>
         </w:rPr>
       </w:pPr>
+      <w:r>
+        <w:rPr>
+          <w:b/>
+          <w:bCs/>
+          <w:sz w:val="32"/>
+          <w:szCs w:val="32"/>
+          <w:u w:val="single"/>
+        </w:rPr>
+        <w:t>=====================</w:t>
+      </w:r>
     </w:p>
     <w:p>
       <w:pPr>
@@ -25042,7 +26271,6 @@
           <w:szCs w:val="32"/>
           <w:u w:val="single"/>
         </w:rPr>
-        <w:lastRenderedPageBreak/>
         <w:t xml:space="preserve">Rudra Ghanam – Sanskrit </w:t>
       </w:r>
       <w:r>
@@ -25119,7 +26347,23 @@
           <w:b/>
           <w:bCs/>
         </w:rPr>
-        <w:t>(ignore those which are already incorporated in your book’s version and date)</w:t>
+        <w:t>(</w:t>
+      </w:r>
+      <w:proofErr w:type="gramStart"/>
+      <w:r>
+        <w:rPr>
+          <w:b/>
+          <w:bCs/>
+        </w:rPr>
+        <w:t>ignore</w:t>
+      </w:r>
+      <w:proofErr w:type="gramEnd"/>
+      <w:r>
+        <w:rPr>
+          <w:b/>
+          <w:bCs/>
+        </w:rPr>
+        <w:t xml:space="preserve"> those which are already incorporated in your book’s version and date)</w:t>
       </w:r>
     </w:p>
     <w:tbl>
@@ -25275,8 +26519,18 @@
                 <w:lang w:bidi="ta-IN"/>
               </w:rPr>
               <w:br/>
+            </w:r>
+            <w:proofErr w:type="gramStart"/>
+            <w:r>
+              <w:rPr>
+                <w:rFonts w:cs="Arial"/>
+                <w:sz w:val="28"/>
+                <w:szCs w:val="28"/>
+                <w:lang w:bidi="ta-IN"/>
+              </w:rPr>
               <w:t>Statement  160</w:t>
             </w:r>
+            <w:proofErr w:type="gramEnd"/>
           </w:p>
         </w:tc>
         <w:tc>
@@ -25765,6 +27019,16 @@
           <w:u w:val="single"/>
         </w:rPr>
       </w:pPr>
+      <w:r>
+        <w:rPr>
+          <w:b/>
+          <w:bCs/>
+          <w:sz w:val="32"/>
+          <w:szCs w:val="32"/>
+          <w:u w:val="single"/>
+        </w:rPr>
+        <w:t>==============</w:t>
+      </w:r>
       <w:r>
         <w:rPr>
           <w:b/>
@@ -25921,7 +27185,23 @@
           <w:b/>
           <w:bCs/>
         </w:rPr>
-        <w:t>(ignore those which are already incorporated in your book’s version and date)</w:t>
+        <w:t>(</w:t>
+      </w:r>
+      <w:proofErr w:type="gramStart"/>
+      <w:r>
+        <w:rPr>
+          <w:b/>
+          <w:bCs/>
+        </w:rPr>
+        <w:t>ignore</w:t>
+      </w:r>
+      <w:proofErr w:type="gramEnd"/>
+      <w:r>
+        <w:rPr>
+          <w:b/>
+          <w:bCs/>
+        </w:rPr>
+        <w:t xml:space="preserve"> those which are already incorporated in your book’s version and date)</w:t>
       </w:r>
     </w:p>
     <w:tbl>
@@ -26086,8 +27366,18 @@
                 <w:lang w:bidi="ta-IN"/>
               </w:rPr>
               <w:br/>
+            </w:r>
+            <w:proofErr w:type="gramStart"/>
+            <w:r>
+              <w:rPr>
+                <w:rFonts w:cs="Arial"/>
+                <w:sz w:val="28"/>
+                <w:szCs w:val="28"/>
+                <w:lang w:bidi="ta-IN"/>
+              </w:rPr>
               <w:t>Statement  29</w:t>
             </w:r>
+            <w:proofErr w:type="gramEnd"/>
           </w:p>
         </w:tc>
         <w:tc>
@@ -26250,7 +27540,26 @@
                 <w:lang w:bidi="ta-IN"/>
               </w:rPr>
               <w:br/>
-              <w:t>Statements  40,41,42</w:t>
+            </w:r>
+            <w:proofErr w:type="gramStart"/>
+            <w:r>
+              <w:rPr>
+                <w:rFonts w:cs="Arial"/>
+                <w:sz w:val="28"/>
+                <w:szCs w:val="28"/>
+                <w:lang w:bidi="ta-IN"/>
+              </w:rPr>
+              <w:t>Statements  40</w:t>
+            </w:r>
+            <w:proofErr w:type="gramEnd"/>
+            <w:r>
+              <w:rPr>
+                <w:rFonts w:cs="Arial"/>
+                <w:sz w:val="28"/>
+                <w:szCs w:val="28"/>
+                <w:lang w:bidi="ta-IN"/>
+              </w:rPr>
+              <w:t>,41,42</w:t>
             </w:r>
           </w:p>
         </w:tc>
@@ -26821,14 +28130,16 @@
                 <w:color w:val="000000"/>
                 <w:sz w:val="40"/>
                 <w:szCs w:val="40"/>
-              </w:rPr>
-            </w:pPr>
-            <w:r>
-              <w:rPr>
-                <w:rFonts w:ascii="BRH Devanagari Extra" w:hAnsi="BRH Devanagari Extra" w:cs="BRH Devanagari Extra"/>
-                <w:color w:val="000000"/>
-                <w:sz w:val="40"/>
-                <w:szCs w:val="40"/>
+                <w:lang w:val="it-IT"/>
+              </w:rPr>
+            </w:pPr>
+            <w:r>
+              <w:rPr>
+                <w:rFonts w:ascii="BRH Devanagari Extra" w:hAnsi="BRH Devanagari Extra" w:cs="BRH Devanagari Extra"/>
+                <w:color w:val="000000"/>
+                <w:sz w:val="40"/>
+                <w:szCs w:val="40"/>
+                <w:lang w:val="it-IT"/>
               </w:rPr>
               <w:t>ÌS</w:t>
             </w:r>
@@ -26839,6 +28150,7 @@
                 <w:sz w:val="40"/>
                 <w:szCs w:val="40"/>
                 <w:highlight w:val="green"/>
+                <w:lang w:val="it-IT"/>
               </w:rPr>
               <w:t>–</w:t>
             </w:r>
@@ -26849,6 +28161,7 @@
                 <w:sz w:val="40"/>
                 <w:szCs w:val="40"/>
                 <w:highlight w:val="green"/>
+                <w:lang w:val="it-IT"/>
               </w:rPr>
               <w:t>¤ÉÑ</w:t>
             </w:r>
@@ -26858,6 +28171,7 @@
                 <w:color w:val="000000"/>
                 <w:sz w:val="40"/>
                 <w:szCs w:val="40"/>
+                <w:lang w:val="it-IT"/>
               </w:rPr>
               <w:t xml:space="preserve"> Í´É</w:t>
             </w:r>
@@ -26867,33 +28181,27 @@
                 <w:color w:val="000000"/>
                 <w:sz w:val="40"/>
                 <w:szCs w:val="40"/>
-              </w:rPr>
-              <w:t>–</w:t>
-            </w:r>
-            <w:r>
-              <w:rPr>
-                <w:rFonts w:ascii="BRH Devanagari Extra" w:hAnsi="BRH Devanagari Extra" w:cs="BRH Devanagari Extra"/>
-                <w:color w:val="000000"/>
-                <w:sz w:val="40"/>
-                <w:szCs w:val="40"/>
-              </w:rPr>
-              <w:t>iÉÉÈ</w:t>
-            </w:r>
-            <w:r>
-              <w:rPr>
-                <w:rFonts w:ascii="BRH Devanagari Extra" w:hAnsi="BRH Devanagari Extra" w:cs="BRH Devanagari Extra"/>
-                <w:color w:val="000000"/>
-                <w:sz w:val="40"/>
-                <w:szCs w:val="40"/>
-              </w:rPr>
-              <w:t xml:space="preserve"> </w:t>
-            </w:r>
-            <w:r>
-              <w:rPr>
-                <w:rFonts w:cs="Arial"/>
-                <w:color w:val="000000"/>
-                <w:sz w:val="28"/>
-                <w:szCs w:val="28"/>
+                <w:lang w:val="it-IT"/>
+              </w:rPr>
+              <w:t>–</w:t>
+            </w:r>
+            <w:r>
+              <w:rPr>
+                <w:rFonts w:ascii="BRH Devanagari Extra" w:hAnsi="BRH Devanagari Extra" w:cs="BRH Devanagari Extra"/>
+                <w:color w:val="000000"/>
+                <w:sz w:val="40"/>
+                <w:szCs w:val="40"/>
+                <w:lang w:val="it-IT"/>
+              </w:rPr>
+              <w:t xml:space="preserve">iÉÉÈ </w:t>
+            </w:r>
+            <w:r>
+              <w:rPr>
+                <w:rFonts w:cs="Arial"/>
+                <w:color w:val="000000"/>
+                <w:sz w:val="28"/>
+                <w:szCs w:val="28"/>
+                <w:lang w:val="it-IT"/>
               </w:rPr>
               <w:t>(no visargam)</w:t>
             </w:r>
@@ -27508,6 +28816,7 @@
                 <w:color w:val="000000"/>
                 <w:sz w:val="40"/>
                 <w:szCs w:val="40"/>
+                <w:lang w:val="it-IT"/>
               </w:rPr>
             </w:pPr>
             <w:r>
@@ -27517,6 +28826,7 @@
                 <w:sz w:val="40"/>
                 <w:szCs w:val="40"/>
                 <w:highlight w:val="green"/>
+                <w:lang w:val="it-IT"/>
               </w:rPr>
               <w:t>lÉqÉ</w:t>
             </w:r>
@@ -27527,6 +28837,7 @@
                 <w:sz w:val="40"/>
                 <w:szCs w:val="40"/>
                 <w:highlight w:val="yellow"/>
+                <w:lang w:val="it-IT"/>
               </w:rPr>
               <w:t>þ</w:t>
             </w:r>
@@ -27536,6 +28847,7 @@
                 <w:color w:val="000000"/>
                 <w:sz w:val="40"/>
                 <w:szCs w:val="40"/>
+                <w:lang w:val="it-IT"/>
               </w:rPr>
               <w:t xml:space="preserve"> CwÉÑ</w:t>
             </w:r>
@@ -27545,15 +28857,17 @@
                 <w:color w:val="000000"/>
                 <w:sz w:val="40"/>
                 <w:szCs w:val="40"/>
-              </w:rPr>
-              <w:t>–</w:t>
-            </w:r>
-            <w:r>
-              <w:rPr>
-                <w:rFonts w:ascii="BRH Devanagari Extra" w:hAnsi="BRH Devanagari Extra" w:cs="BRH Devanagari Extra"/>
-                <w:color w:val="000000"/>
-                <w:sz w:val="40"/>
-                <w:szCs w:val="40"/>
+                <w:lang w:val="it-IT"/>
+              </w:rPr>
+              <w:t>–</w:t>
+            </w:r>
+            <w:r>
+              <w:rPr>
+                <w:rFonts w:ascii="BRH Devanagari Extra" w:hAnsi="BRH Devanagari Extra" w:cs="BRH Devanagari Extra"/>
+                <w:color w:val="000000"/>
+                <w:sz w:val="40"/>
+                <w:szCs w:val="40"/>
+                <w:lang w:val="it-IT"/>
               </w:rPr>
               <w:t xml:space="preserve">M×üSèprÉþ </w:t>
             </w:r>
@@ -27563,6 +28877,7 @@
                 <w:color w:val="000000"/>
                 <w:sz w:val="28"/>
                 <w:szCs w:val="28"/>
+                <w:lang w:val="it-IT"/>
               </w:rPr>
               <w:t>(No visargam)</w:t>
             </w:r>
@@ -29407,7 +30722,22 @@
         </w:rPr>
       </w:pPr>
     </w:p>
-    <w:p/>
+    <w:p>
+      <w:pPr>
+        <w:jc w:val="center"/>
+        <w:rPr>
+          <w:b/>
+          <w:bCs/>
+        </w:rPr>
+      </w:pPr>
+      <w:r>
+        <w:rPr>
+          <w:b/>
+          <w:bCs/>
+        </w:rPr>
+        <w:t>===============</w:t>
+      </w:r>
+    </w:p>
     <w:sectPr>
       <w:headerReference w:type="even" r:id="rId7"/>
       <w:headerReference w:type="default" r:id="rId8"/>

</xml_diff>